<commit_message>
added more html 2
</commit_message>
<xml_diff>
--- a/html_info.docx
+++ b/html_info.docx
@@ -842,6 +842,7 @@
             </w:rPr>
             <w:t xml:space="preserve"> </w:t>
           </w:r>
+          <w:proofErr w:type="gramStart"/>
           <w:r>
             <w:rPr>
               <w:rFonts w:ascii="inherit" w:eastAsia="Times New Roman" w:hAnsi="inherit" w:cs="Courier New"/>
@@ -851,7 +852,19 @@
               <w:bdr w:val="single" w:sz="2" w:space="0" w:color="D9D9E3" w:frame="1"/>
               <w:lang w:val="en-IN" w:eastAsia="en-IN"/>
             </w:rPr>
-            <w:t>&lt;!-- Rest of the HTML document goes here --&gt;</w:t>
+            <w:t>&lt;!--</w:t>
+          </w:r>
+          <w:proofErr w:type="gramEnd"/>
+          <w:r>
+            <w:rPr>
+              <w:rFonts w:ascii="inherit" w:eastAsia="Times New Roman" w:hAnsi="inherit" w:cs="Courier New"/>
+              <w:color w:val="FFFFFF"/>
+              <w:sz w:val="20"/>
+              <w:szCs w:val="20"/>
+              <w:bdr w:val="single" w:sz="2" w:space="0" w:color="D9D9E3" w:frame="1"/>
+              <w:lang w:val="en-IN" w:eastAsia="en-IN"/>
+            </w:rPr>
+            <w:t xml:space="preserve"> Rest of the HTML document goes here --&gt;</w:t>
           </w:r>
           <w:r>
             <w:rPr>
@@ -1207,6 +1220,7 @@
             </w:rPr>
           </w:pPr>
           <w:proofErr w:type="spellStart"/>
+          <w:proofErr w:type="gramStart"/>
           <w:r>
             <w:rPr>
               <w:rFonts w:ascii="Consolas" w:eastAsia="Times New Roman" w:hAnsi="Consolas" w:cs="Times New Roman"/>
@@ -1232,6 +1246,7 @@
             </w:rPr>
             <w:t>(</w:t>
           </w:r>
+          <w:proofErr w:type="gramEnd"/>
           <w:r>
             <w:rPr>
               <w:rFonts w:ascii="Consolas" w:eastAsia="Times New Roman" w:hAnsi="Consolas" w:cs="Times New Roman"/>
@@ -1979,19 +1994,2547 @@
         <w:p/>
         <w:p/>
         <w:p/>
+        <w:p>
+          <w:pPr>
+            <w:shd w:val="clear" w:color="auto" w:fill="FFFFFF"/>
+            <w:spacing w:before="150" w:after="150"/>
+            <w:outlineLvl w:val="1"/>
+            <w:rPr>
+              <w:rFonts w:ascii="Segoe UI" w:eastAsia="Times New Roman" w:hAnsi="Segoe UI" w:cs="Segoe UI"/>
+              <w:color w:val="000000"/>
+              <w:sz w:val="48"/>
+              <w:szCs w:val="48"/>
+              <w:lang w:val="en-IN" w:eastAsia="en-IN"/>
+            </w:rPr>
+          </w:pPr>
+          <w:r>
+            <w:rPr>
+              <w:rFonts w:ascii="Segoe UI" w:eastAsia="Times New Roman" w:hAnsi="Segoe UI" w:cs="Segoe UI"/>
+              <w:color w:val="000000"/>
+              <w:sz w:val="48"/>
+              <w:szCs w:val="48"/>
+              <w:lang w:val="en-IN" w:eastAsia="en-IN"/>
+            </w:rPr>
+            <w:t>Common Image Formats</w:t>
+          </w:r>
+        </w:p>
+        <w:p>
+          <w:pPr>
+            <w:shd w:val="clear" w:color="auto" w:fill="FFFFFF"/>
+            <w:spacing w:before="288" w:after="288"/>
+            <w:rPr>
+              <w:rFonts w:ascii="Verdana" w:eastAsia="Times New Roman" w:hAnsi="Verdana" w:cs="Times New Roman"/>
+              <w:color w:val="000000"/>
+              <w:sz w:val="23"/>
+              <w:szCs w:val="23"/>
+              <w:lang w:val="en-IN" w:eastAsia="en-IN"/>
+            </w:rPr>
+          </w:pPr>
+          <w:r>
+            <w:rPr>
+              <w:rFonts w:ascii="Verdana" w:eastAsia="Times New Roman" w:hAnsi="Verdana" w:cs="Times New Roman"/>
+              <w:color w:val="000000"/>
+              <w:sz w:val="23"/>
+              <w:szCs w:val="23"/>
+              <w:lang w:val="en-IN" w:eastAsia="en-IN"/>
+            </w:rPr>
+            <w:t>Here are the most common image file types, which are supported in all browsers (Chrome, Edge, Firefox, Safari, Opera):</w:t>
+          </w:r>
+        </w:p>
+        <w:tbl>
+          <w:tblPr>
+            <w:tblW w:w="18968" w:type="dxa"/>
+            <w:tblBorders>
+              <w:top w:val="single" w:sz="6" w:space="0" w:color="CCCCCC"/>
+              <w:left w:val="single" w:sz="6" w:space="0" w:color="CCCCCC"/>
+              <w:bottom w:val="single" w:sz="6" w:space="0" w:color="CCCCCC"/>
+              <w:right w:val="single" w:sz="6" w:space="0" w:color="CCCCCC"/>
+            </w:tblBorders>
+            <w:shd w:val="clear" w:color="auto" w:fill="FFFFFF"/>
+            <w:tblCellMar>
+              <w:top w:w="15" w:type="dxa"/>
+              <w:left w:w="15" w:type="dxa"/>
+              <w:bottom w:w="15" w:type="dxa"/>
+              <w:right w:w="15" w:type="dxa"/>
+            </w:tblCellMar>
+            <w:tblLook w:val="04A0" w:firstRow="1" w:lastRow="0" w:firstColumn="1" w:lastColumn="0" w:noHBand="0" w:noVBand="1"/>
+          </w:tblPr>
+          <w:tblGrid>
+            <w:gridCol w:w="3714"/>
+            <w:gridCol w:w="8800"/>
+            <w:gridCol w:w="6454"/>
+          </w:tblGrid>
+          <w:tr>
+            <w:tc>
+              <w:tcPr>
+                <w:tcW w:w="0" w:type="auto"/>
+                <w:shd w:val="clear" w:color="auto" w:fill="FFFFFF"/>
+                <w:tcMar>
+                  <w:top w:w="120" w:type="dxa"/>
+                  <w:left w:w="240" w:type="dxa"/>
+                  <w:bottom w:w="120" w:type="dxa"/>
+                  <w:right w:w="120" w:type="dxa"/>
+                </w:tcMar>
+                <w:hideMark/>
+              </w:tcPr>
+              <w:p>
+                <w:pPr>
+                  <w:spacing w:before="300" w:after="300"/>
+                  <w:rPr>
+                    <w:rFonts w:ascii="Verdana" w:eastAsia="Times New Roman" w:hAnsi="Verdana" w:cs="Times New Roman"/>
+                    <w:b/>
+                    <w:bCs/>
+                    <w:color w:val="000000"/>
+                    <w:sz w:val="23"/>
+                    <w:szCs w:val="23"/>
+                    <w:lang w:val="en-IN" w:eastAsia="en-IN"/>
+                  </w:rPr>
+                </w:pPr>
+                <w:r>
+                  <w:rPr>
+                    <w:rFonts w:ascii="Verdana" w:eastAsia="Times New Roman" w:hAnsi="Verdana" w:cs="Times New Roman"/>
+                    <w:b/>
+                    <w:bCs/>
+                    <w:color w:val="000000"/>
+                    <w:sz w:val="23"/>
+                    <w:szCs w:val="23"/>
+                    <w:lang w:val="en-IN" w:eastAsia="en-IN"/>
+                  </w:rPr>
+                  <w:t>Abbreviation</w:t>
+                </w:r>
+              </w:p>
+            </w:tc>
+            <w:tc>
+              <w:tcPr>
+                <w:tcW w:w="0" w:type="auto"/>
+                <w:shd w:val="clear" w:color="auto" w:fill="FFFFFF"/>
+                <w:tcMar>
+                  <w:top w:w="120" w:type="dxa"/>
+                  <w:left w:w="120" w:type="dxa"/>
+                  <w:bottom w:w="120" w:type="dxa"/>
+                  <w:right w:w="120" w:type="dxa"/>
+                </w:tcMar>
+                <w:hideMark/>
+              </w:tcPr>
+              <w:p>
+                <w:pPr>
+                  <w:spacing w:before="300" w:after="300"/>
+                  <w:rPr>
+                    <w:rFonts w:ascii="Verdana" w:eastAsia="Times New Roman" w:hAnsi="Verdana" w:cs="Times New Roman"/>
+                    <w:b/>
+                    <w:bCs/>
+                    <w:color w:val="000000"/>
+                    <w:sz w:val="23"/>
+                    <w:szCs w:val="23"/>
+                    <w:lang w:val="en-IN" w:eastAsia="en-IN"/>
+                  </w:rPr>
+                </w:pPr>
+                <w:r>
+                  <w:rPr>
+                    <w:rFonts w:ascii="Verdana" w:eastAsia="Times New Roman" w:hAnsi="Verdana" w:cs="Times New Roman"/>
+                    <w:b/>
+                    <w:bCs/>
+                    <w:color w:val="000000"/>
+                    <w:sz w:val="23"/>
+                    <w:szCs w:val="23"/>
+                    <w:lang w:val="en-IN" w:eastAsia="en-IN"/>
+                  </w:rPr>
+                  <w:t>File Format</w:t>
+                </w:r>
+              </w:p>
+            </w:tc>
+            <w:tc>
+              <w:tcPr>
+                <w:tcW w:w="0" w:type="auto"/>
+                <w:shd w:val="clear" w:color="auto" w:fill="FFFFFF"/>
+                <w:tcMar>
+                  <w:top w:w="120" w:type="dxa"/>
+                  <w:left w:w="120" w:type="dxa"/>
+                  <w:bottom w:w="120" w:type="dxa"/>
+                  <w:right w:w="120" w:type="dxa"/>
+                </w:tcMar>
+                <w:hideMark/>
+              </w:tcPr>
+              <w:p>
+                <w:pPr>
+                  <w:spacing w:before="300" w:after="300"/>
+                  <w:rPr>
+                    <w:rFonts w:ascii="Verdana" w:eastAsia="Times New Roman" w:hAnsi="Verdana" w:cs="Times New Roman"/>
+                    <w:b/>
+                    <w:bCs/>
+                    <w:color w:val="000000"/>
+                    <w:sz w:val="23"/>
+                    <w:szCs w:val="23"/>
+                    <w:lang w:val="en-IN" w:eastAsia="en-IN"/>
+                  </w:rPr>
+                </w:pPr>
+                <w:r>
+                  <w:rPr>
+                    <w:rFonts w:ascii="Verdana" w:eastAsia="Times New Roman" w:hAnsi="Verdana" w:cs="Times New Roman"/>
+                    <w:b/>
+                    <w:bCs/>
+                    <w:color w:val="000000"/>
+                    <w:sz w:val="23"/>
+                    <w:szCs w:val="23"/>
+                    <w:lang w:val="en-IN" w:eastAsia="en-IN"/>
+                  </w:rPr>
+                  <w:t>File Extension</w:t>
+                </w:r>
+              </w:p>
+            </w:tc>
+          </w:tr>
+          <w:tr>
+            <w:tc>
+              <w:tcPr>
+                <w:tcW w:w="0" w:type="auto"/>
+                <w:shd w:val="clear" w:color="auto" w:fill="E7E9EB"/>
+                <w:tcMar>
+                  <w:top w:w="120" w:type="dxa"/>
+                  <w:left w:w="240" w:type="dxa"/>
+                  <w:bottom w:w="120" w:type="dxa"/>
+                  <w:right w:w="120" w:type="dxa"/>
+                </w:tcMar>
+                <w:hideMark/>
+              </w:tcPr>
+              <w:p>
+                <w:pPr>
+                  <w:spacing w:before="300" w:after="300"/>
+                  <w:rPr>
+                    <w:rFonts w:ascii="Verdana" w:eastAsia="Times New Roman" w:hAnsi="Verdana" w:cs="Times New Roman"/>
+                    <w:color w:val="000000"/>
+                    <w:sz w:val="23"/>
+                    <w:szCs w:val="23"/>
+                    <w:lang w:val="en-IN" w:eastAsia="en-IN"/>
+                  </w:rPr>
+                </w:pPr>
+                <w:r>
+                  <w:rPr>
+                    <w:rFonts w:ascii="Verdana" w:eastAsia="Times New Roman" w:hAnsi="Verdana" w:cs="Times New Roman"/>
+                    <w:color w:val="000000"/>
+                    <w:sz w:val="23"/>
+                    <w:szCs w:val="23"/>
+                    <w:lang w:val="en-IN" w:eastAsia="en-IN"/>
+                  </w:rPr>
+                  <w:t>APNG</w:t>
+                </w:r>
+              </w:p>
+            </w:tc>
+            <w:tc>
+              <w:tcPr>
+                <w:tcW w:w="0" w:type="auto"/>
+                <w:shd w:val="clear" w:color="auto" w:fill="E7E9EB"/>
+                <w:tcMar>
+                  <w:top w:w="120" w:type="dxa"/>
+                  <w:left w:w="120" w:type="dxa"/>
+                  <w:bottom w:w="120" w:type="dxa"/>
+                  <w:right w:w="120" w:type="dxa"/>
+                </w:tcMar>
+                <w:hideMark/>
+              </w:tcPr>
+              <w:p>
+                <w:pPr>
+                  <w:spacing w:before="300" w:after="300"/>
+                  <w:rPr>
+                    <w:rFonts w:ascii="Verdana" w:eastAsia="Times New Roman" w:hAnsi="Verdana" w:cs="Times New Roman"/>
+                    <w:color w:val="000000"/>
+                    <w:sz w:val="23"/>
+                    <w:szCs w:val="23"/>
+                    <w:lang w:val="en-IN" w:eastAsia="en-IN"/>
+                  </w:rPr>
+                </w:pPr>
+                <w:r>
+                  <w:rPr>
+                    <w:rFonts w:ascii="Verdana" w:eastAsia="Times New Roman" w:hAnsi="Verdana" w:cs="Times New Roman"/>
+                    <w:color w:val="000000"/>
+                    <w:sz w:val="23"/>
+                    <w:szCs w:val="23"/>
+                    <w:lang w:val="en-IN" w:eastAsia="en-IN"/>
+                  </w:rPr>
+                  <w:t>Animated Portable Network Graphics</w:t>
+                </w:r>
+              </w:p>
+            </w:tc>
+            <w:tc>
+              <w:tcPr>
+                <w:tcW w:w="0" w:type="auto"/>
+                <w:shd w:val="clear" w:color="auto" w:fill="E7E9EB"/>
+                <w:tcMar>
+                  <w:top w:w="120" w:type="dxa"/>
+                  <w:left w:w="120" w:type="dxa"/>
+                  <w:bottom w:w="120" w:type="dxa"/>
+                  <w:right w:w="120" w:type="dxa"/>
+                </w:tcMar>
+                <w:hideMark/>
+              </w:tcPr>
+              <w:p>
+                <w:pPr>
+                  <w:spacing w:before="300" w:after="300"/>
+                  <w:rPr>
+                    <w:rFonts w:ascii="Verdana" w:eastAsia="Times New Roman" w:hAnsi="Verdana" w:cs="Times New Roman"/>
+                    <w:color w:val="000000"/>
+                    <w:sz w:val="23"/>
+                    <w:szCs w:val="23"/>
+                    <w:lang w:val="en-IN" w:eastAsia="en-IN"/>
+                  </w:rPr>
+                </w:pPr>
+                <w:proofErr w:type="gramStart"/>
+                <w:r>
+                  <w:rPr>
+                    <w:rFonts w:ascii="Verdana" w:eastAsia="Times New Roman" w:hAnsi="Verdana" w:cs="Times New Roman"/>
+                    <w:color w:val="000000"/>
+                    <w:sz w:val="23"/>
+                    <w:szCs w:val="23"/>
+                    <w:lang w:val="en-IN" w:eastAsia="en-IN"/>
+                  </w:rPr>
+                  <w:t>.</w:t>
+                </w:r>
+                <w:proofErr w:type="spellStart"/>
+                <w:r>
+                  <w:rPr>
+                    <w:rFonts w:ascii="Verdana" w:eastAsia="Times New Roman" w:hAnsi="Verdana" w:cs="Times New Roman"/>
+                    <w:color w:val="000000"/>
+                    <w:sz w:val="23"/>
+                    <w:szCs w:val="23"/>
+                    <w:lang w:val="en-IN" w:eastAsia="en-IN"/>
+                  </w:rPr>
+                  <w:t>apng</w:t>
+                </w:r>
+                <w:proofErr w:type="spellEnd"/>
+                <w:proofErr w:type="gramEnd"/>
+              </w:p>
+            </w:tc>
+          </w:tr>
+          <w:tr>
+            <w:tc>
+              <w:tcPr>
+                <w:tcW w:w="0" w:type="auto"/>
+                <w:shd w:val="clear" w:color="auto" w:fill="FFFFFF"/>
+                <w:tcMar>
+                  <w:top w:w="120" w:type="dxa"/>
+                  <w:left w:w="240" w:type="dxa"/>
+                  <w:bottom w:w="120" w:type="dxa"/>
+                  <w:right w:w="120" w:type="dxa"/>
+                </w:tcMar>
+                <w:hideMark/>
+              </w:tcPr>
+              <w:p>
+                <w:pPr>
+                  <w:spacing w:before="300" w:after="300"/>
+                  <w:rPr>
+                    <w:rFonts w:ascii="Verdana" w:eastAsia="Times New Roman" w:hAnsi="Verdana" w:cs="Times New Roman"/>
+                    <w:color w:val="000000"/>
+                    <w:sz w:val="23"/>
+                    <w:szCs w:val="23"/>
+                    <w:lang w:val="en-IN" w:eastAsia="en-IN"/>
+                  </w:rPr>
+                </w:pPr>
+                <w:r>
+                  <w:rPr>
+                    <w:rFonts w:ascii="Verdana" w:eastAsia="Times New Roman" w:hAnsi="Verdana" w:cs="Times New Roman"/>
+                    <w:color w:val="000000"/>
+                    <w:sz w:val="23"/>
+                    <w:szCs w:val="23"/>
+                    <w:lang w:val="en-IN" w:eastAsia="en-IN"/>
+                  </w:rPr>
+                  <w:t>GIF</w:t>
+                </w:r>
+              </w:p>
+            </w:tc>
+            <w:tc>
+              <w:tcPr>
+                <w:tcW w:w="0" w:type="auto"/>
+                <w:shd w:val="clear" w:color="auto" w:fill="FFFFFF"/>
+                <w:tcMar>
+                  <w:top w:w="120" w:type="dxa"/>
+                  <w:left w:w="120" w:type="dxa"/>
+                  <w:bottom w:w="120" w:type="dxa"/>
+                  <w:right w:w="120" w:type="dxa"/>
+                </w:tcMar>
+                <w:hideMark/>
+              </w:tcPr>
+              <w:p>
+                <w:pPr>
+                  <w:spacing w:before="300" w:after="300"/>
+                  <w:rPr>
+                    <w:rFonts w:ascii="Verdana" w:eastAsia="Times New Roman" w:hAnsi="Verdana" w:cs="Times New Roman"/>
+                    <w:color w:val="000000"/>
+                    <w:sz w:val="23"/>
+                    <w:szCs w:val="23"/>
+                    <w:lang w:val="en-IN" w:eastAsia="en-IN"/>
+                  </w:rPr>
+                </w:pPr>
+                <w:r>
+                  <w:rPr>
+                    <w:rFonts w:ascii="Verdana" w:eastAsia="Times New Roman" w:hAnsi="Verdana" w:cs="Times New Roman"/>
+                    <w:color w:val="000000"/>
+                    <w:sz w:val="23"/>
+                    <w:szCs w:val="23"/>
+                    <w:lang w:val="en-IN" w:eastAsia="en-IN"/>
+                  </w:rPr>
+                  <w:t>Graphics Interchange Format</w:t>
+                </w:r>
+              </w:p>
+            </w:tc>
+            <w:tc>
+              <w:tcPr>
+                <w:tcW w:w="0" w:type="auto"/>
+                <w:shd w:val="clear" w:color="auto" w:fill="FFFFFF"/>
+                <w:tcMar>
+                  <w:top w:w="120" w:type="dxa"/>
+                  <w:left w:w="120" w:type="dxa"/>
+                  <w:bottom w:w="120" w:type="dxa"/>
+                  <w:right w:w="120" w:type="dxa"/>
+                </w:tcMar>
+                <w:hideMark/>
+              </w:tcPr>
+              <w:p>
+                <w:pPr>
+                  <w:spacing w:before="300" w:after="300"/>
+                  <w:rPr>
+                    <w:rFonts w:ascii="Verdana" w:eastAsia="Times New Roman" w:hAnsi="Verdana" w:cs="Times New Roman"/>
+                    <w:color w:val="000000"/>
+                    <w:sz w:val="23"/>
+                    <w:szCs w:val="23"/>
+                    <w:lang w:val="en-IN" w:eastAsia="en-IN"/>
+                  </w:rPr>
+                </w:pPr>
+                <w:r>
+                  <w:rPr>
+                    <w:rFonts w:ascii="Verdana" w:eastAsia="Times New Roman" w:hAnsi="Verdana" w:cs="Times New Roman"/>
+                    <w:color w:val="000000"/>
+                    <w:sz w:val="23"/>
+                    <w:szCs w:val="23"/>
+                    <w:lang w:val="en-IN" w:eastAsia="en-IN"/>
+                  </w:rPr>
+                  <w:t>.gif</w:t>
+                </w:r>
+              </w:p>
+            </w:tc>
+          </w:tr>
+          <w:tr>
+            <w:tc>
+              <w:tcPr>
+                <w:tcW w:w="0" w:type="auto"/>
+                <w:shd w:val="clear" w:color="auto" w:fill="E7E9EB"/>
+                <w:tcMar>
+                  <w:top w:w="120" w:type="dxa"/>
+                  <w:left w:w="240" w:type="dxa"/>
+                  <w:bottom w:w="120" w:type="dxa"/>
+                  <w:right w:w="120" w:type="dxa"/>
+                </w:tcMar>
+                <w:hideMark/>
+              </w:tcPr>
+              <w:p>
+                <w:pPr>
+                  <w:spacing w:before="300" w:after="300"/>
+                  <w:rPr>
+                    <w:rFonts w:ascii="Verdana" w:eastAsia="Times New Roman" w:hAnsi="Verdana" w:cs="Times New Roman"/>
+                    <w:color w:val="000000"/>
+                    <w:sz w:val="23"/>
+                    <w:szCs w:val="23"/>
+                    <w:lang w:val="en-IN" w:eastAsia="en-IN"/>
+                  </w:rPr>
+                </w:pPr>
+                <w:r>
+                  <w:rPr>
+                    <w:rFonts w:ascii="Verdana" w:eastAsia="Times New Roman" w:hAnsi="Verdana" w:cs="Times New Roman"/>
+                    <w:color w:val="000000"/>
+                    <w:sz w:val="23"/>
+                    <w:szCs w:val="23"/>
+                    <w:lang w:val="en-IN" w:eastAsia="en-IN"/>
+                  </w:rPr>
+                  <w:t>ICO</w:t>
+                </w:r>
+              </w:p>
+            </w:tc>
+            <w:tc>
+              <w:tcPr>
+                <w:tcW w:w="0" w:type="auto"/>
+                <w:shd w:val="clear" w:color="auto" w:fill="E7E9EB"/>
+                <w:tcMar>
+                  <w:top w:w="120" w:type="dxa"/>
+                  <w:left w:w="120" w:type="dxa"/>
+                  <w:bottom w:w="120" w:type="dxa"/>
+                  <w:right w:w="120" w:type="dxa"/>
+                </w:tcMar>
+                <w:hideMark/>
+              </w:tcPr>
+              <w:p>
+                <w:pPr>
+                  <w:spacing w:before="300" w:after="300"/>
+                  <w:rPr>
+                    <w:rFonts w:ascii="Verdana" w:eastAsia="Times New Roman" w:hAnsi="Verdana" w:cs="Times New Roman"/>
+                    <w:color w:val="000000"/>
+                    <w:sz w:val="23"/>
+                    <w:szCs w:val="23"/>
+                    <w:lang w:val="en-IN" w:eastAsia="en-IN"/>
+                  </w:rPr>
+                </w:pPr>
+                <w:r>
+                  <w:rPr>
+                    <w:rFonts w:ascii="Verdana" w:eastAsia="Times New Roman" w:hAnsi="Verdana" w:cs="Times New Roman"/>
+                    <w:color w:val="000000"/>
+                    <w:sz w:val="23"/>
+                    <w:szCs w:val="23"/>
+                    <w:lang w:val="en-IN" w:eastAsia="en-IN"/>
+                  </w:rPr>
+                  <w:t>Microsoft Icon</w:t>
+                </w:r>
+              </w:p>
+            </w:tc>
+            <w:tc>
+              <w:tcPr>
+                <w:tcW w:w="0" w:type="auto"/>
+                <w:shd w:val="clear" w:color="auto" w:fill="E7E9EB"/>
+                <w:tcMar>
+                  <w:top w:w="120" w:type="dxa"/>
+                  <w:left w:w="120" w:type="dxa"/>
+                  <w:bottom w:w="120" w:type="dxa"/>
+                  <w:right w:w="120" w:type="dxa"/>
+                </w:tcMar>
+                <w:hideMark/>
+              </w:tcPr>
+              <w:p>
+                <w:pPr>
+                  <w:spacing w:before="300" w:after="300"/>
+                  <w:rPr>
+                    <w:rFonts w:ascii="Verdana" w:eastAsia="Times New Roman" w:hAnsi="Verdana" w:cs="Times New Roman"/>
+                    <w:color w:val="000000"/>
+                    <w:sz w:val="23"/>
+                    <w:szCs w:val="23"/>
+                    <w:lang w:val="en-IN" w:eastAsia="en-IN"/>
+                  </w:rPr>
+                </w:pPr>
+                <w:r>
+                  <w:rPr>
+                    <w:rFonts w:ascii="Verdana" w:eastAsia="Times New Roman" w:hAnsi="Verdana" w:cs="Times New Roman"/>
+                    <w:color w:val="000000"/>
+                    <w:sz w:val="23"/>
+                    <w:szCs w:val="23"/>
+                    <w:lang w:val="en-IN" w:eastAsia="en-IN"/>
+                  </w:rPr>
+                  <w:t>.</w:t>
+                </w:r>
+                <w:proofErr w:type="spellStart"/>
+                <w:r>
+                  <w:rPr>
+                    <w:rFonts w:ascii="Verdana" w:eastAsia="Times New Roman" w:hAnsi="Verdana" w:cs="Times New Roman"/>
+                    <w:color w:val="000000"/>
+                    <w:sz w:val="23"/>
+                    <w:szCs w:val="23"/>
+                    <w:lang w:val="en-IN" w:eastAsia="en-IN"/>
+                  </w:rPr>
+                  <w:t>ico</w:t>
+                </w:r>
+                <w:proofErr w:type="spellEnd"/>
+                <w:r>
+                  <w:rPr>
+                    <w:rFonts w:ascii="Verdana" w:eastAsia="Times New Roman" w:hAnsi="Verdana" w:cs="Times New Roman"/>
+                    <w:color w:val="000000"/>
+                    <w:sz w:val="23"/>
+                    <w:szCs w:val="23"/>
+                    <w:lang w:val="en-IN" w:eastAsia="en-IN"/>
+                  </w:rPr>
+                  <w:t>, .cur</w:t>
+                </w:r>
+              </w:p>
+            </w:tc>
+          </w:tr>
+          <w:tr>
+            <w:tc>
+              <w:tcPr>
+                <w:tcW w:w="0" w:type="auto"/>
+                <w:shd w:val="clear" w:color="auto" w:fill="FFFFFF"/>
+                <w:tcMar>
+                  <w:top w:w="120" w:type="dxa"/>
+                  <w:left w:w="240" w:type="dxa"/>
+                  <w:bottom w:w="120" w:type="dxa"/>
+                  <w:right w:w="120" w:type="dxa"/>
+                </w:tcMar>
+                <w:hideMark/>
+              </w:tcPr>
+              <w:p>
+                <w:pPr>
+                  <w:spacing w:before="300" w:after="300"/>
+                  <w:rPr>
+                    <w:rFonts w:ascii="Verdana" w:eastAsia="Times New Roman" w:hAnsi="Verdana" w:cs="Times New Roman"/>
+                    <w:color w:val="000000"/>
+                    <w:sz w:val="23"/>
+                    <w:szCs w:val="23"/>
+                    <w:lang w:val="en-IN" w:eastAsia="en-IN"/>
+                  </w:rPr>
+                </w:pPr>
+                <w:r>
+                  <w:rPr>
+                    <w:rFonts w:ascii="Verdana" w:eastAsia="Times New Roman" w:hAnsi="Verdana" w:cs="Times New Roman"/>
+                    <w:color w:val="000000"/>
+                    <w:sz w:val="23"/>
+                    <w:szCs w:val="23"/>
+                    <w:lang w:val="en-IN" w:eastAsia="en-IN"/>
+                  </w:rPr>
+                  <w:t>JPEG</w:t>
+                </w:r>
+              </w:p>
+            </w:tc>
+            <w:tc>
+              <w:tcPr>
+                <w:tcW w:w="0" w:type="auto"/>
+                <w:shd w:val="clear" w:color="auto" w:fill="FFFFFF"/>
+                <w:tcMar>
+                  <w:top w:w="120" w:type="dxa"/>
+                  <w:left w:w="120" w:type="dxa"/>
+                  <w:bottom w:w="120" w:type="dxa"/>
+                  <w:right w:w="120" w:type="dxa"/>
+                </w:tcMar>
+                <w:hideMark/>
+              </w:tcPr>
+              <w:p>
+                <w:pPr>
+                  <w:spacing w:before="300" w:after="300"/>
+                  <w:rPr>
+                    <w:rFonts w:ascii="Verdana" w:eastAsia="Times New Roman" w:hAnsi="Verdana" w:cs="Times New Roman"/>
+                    <w:color w:val="000000"/>
+                    <w:sz w:val="23"/>
+                    <w:szCs w:val="23"/>
+                    <w:lang w:val="en-IN" w:eastAsia="en-IN"/>
+                  </w:rPr>
+                </w:pPr>
+                <w:r>
+                  <w:rPr>
+                    <w:rFonts w:ascii="Verdana" w:eastAsia="Times New Roman" w:hAnsi="Verdana" w:cs="Times New Roman"/>
+                    <w:color w:val="000000"/>
+                    <w:sz w:val="23"/>
+                    <w:szCs w:val="23"/>
+                    <w:lang w:val="en-IN" w:eastAsia="en-IN"/>
+                  </w:rPr>
+                  <w:t>Joint Photographic Expert Group image</w:t>
+                </w:r>
+              </w:p>
+            </w:tc>
+            <w:tc>
+              <w:tcPr>
+                <w:tcW w:w="0" w:type="auto"/>
+                <w:shd w:val="clear" w:color="auto" w:fill="FFFFFF"/>
+                <w:tcMar>
+                  <w:top w:w="120" w:type="dxa"/>
+                  <w:left w:w="120" w:type="dxa"/>
+                  <w:bottom w:w="120" w:type="dxa"/>
+                  <w:right w:w="120" w:type="dxa"/>
+                </w:tcMar>
+                <w:hideMark/>
+              </w:tcPr>
+              <w:p>
+                <w:pPr>
+                  <w:spacing w:before="300" w:after="300"/>
+                  <w:rPr>
+                    <w:rFonts w:ascii="Verdana" w:eastAsia="Times New Roman" w:hAnsi="Verdana" w:cs="Times New Roman"/>
+                    <w:color w:val="000000"/>
+                    <w:sz w:val="23"/>
+                    <w:szCs w:val="23"/>
+                    <w:lang w:val="en-IN" w:eastAsia="en-IN"/>
+                  </w:rPr>
+                </w:pPr>
+                <w:r>
+                  <w:rPr>
+                    <w:rFonts w:ascii="Verdana" w:eastAsia="Times New Roman" w:hAnsi="Verdana" w:cs="Times New Roman"/>
+                    <w:color w:val="000000"/>
+                    <w:sz w:val="23"/>
+                    <w:szCs w:val="23"/>
+                    <w:lang w:val="en-IN" w:eastAsia="en-IN"/>
+                  </w:rPr>
+                  <w:t>.jpg, .jpeg</w:t>
+                </w:r>
+                <w:proofErr w:type="gramStart"/>
+                <w:r>
+                  <w:rPr>
+                    <w:rFonts w:ascii="Verdana" w:eastAsia="Times New Roman" w:hAnsi="Verdana" w:cs="Times New Roman"/>
+                    <w:color w:val="000000"/>
+                    <w:sz w:val="23"/>
+                    <w:szCs w:val="23"/>
+                    <w:lang w:val="en-IN" w:eastAsia="en-IN"/>
+                  </w:rPr>
+                  <w:t>, .</w:t>
+                </w:r>
+                <w:proofErr w:type="spellStart"/>
+                <w:r>
+                  <w:rPr>
+                    <w:rFonts w:ascii="Verdana" w:eastAsia="Times New Roman" w:hAnsi="Verdana" w:cs="Times New Roman"/>
+                    <w:color w:val="000000"/>
+                    <w:sz w:val="23"/>
+                    <w:szCs w:val="23"/>
+                    <w:lang w:val="en-IN" w:eastAsia="en-IN"/>
+                  </w:rPr>
+                  <w:t>jfif</w:t>
+                </w:r>
+                <w:proofErr w:type="spellEnd"/>
+                <w:proofErr w:type="gramEnd"/>
+                <w:r>
+                  <w:rPr>
+                    <w:rFonts w:ascii="Verdana" w:eastAsia="Times New Roman" w:hAnsi="Verdana" w:cs="Times New Roman"/>
+                    <w:color w:val="000000"/>
+                    <w:sz w:val="23"/>
+                    <w:szCs w:val="23"/>
+                    <w:lang w:val="en-IN" w:eastAsia="en-IN"/>
+                  </w:rPr>
+                  <w:t>, .</w:t>
+                </w:r>
+                <w:proofErr w:type="spellStart"/>
+                <w:r>
+                  <w:rPr>
+                    <w:rFonts w:ascii="Verdana" w:eastAsia="Times New Roman" w:hAnsi="Verdana" w:cs="Times New Roman"/>
+                    <w:color w:val="000000"/>
+                    <w:sz w:val="23"/>
+                    <w:szCs w:val="23"/>
+                    <w:lang w:val="en-IN" w:eastAsia="en-IN"/>
+                  </w:rPr>
+                  <w:t>pjpeg</w:t>
+                </w:r>
+                <w:proofErr w:type="spellEnd"/>
+                <w:r>
+                  <w:rPr>
+                    <w:rFonts w:ascii="Verdana" w:eastAsia="Times New Roman" w:hAnsi="Verdana" w:cs="Times New Roman"/>
+                    <w:color w:val="000000"/>
+                    <w:sz w:val="23"/>
+                    <w:szCs w:val="23"/>
+                    <w:lang w:val="en-IN" w:eastAsia="en-IN"/>
+                  </w:rPr>
+                  <w:t>, .</w:t>
+                </w:r>
+                <w:proofErr w:type="spellStart"/>
+                <w:r>
+                  <w:rPr>
+                    <w:rFonts w:ascii="Verdana" w:eastAsia="Times New Roman" w:hAnsi="Verdana" w:cs="Times New Roman"/>
+                    <w:color w:val="000000"/>
+                    <w:sz w:val="23"/>
+                    <w:szCs w:val="23"/>
+                    <w:lang w:val="en-IN" w:eastAsia="en-IN"/>
+                  </w:rPr>
+                  <w:t>pjp</w:t>
+                </w:r>
+                <w:proofErr w:type="spellEnd"/>
+              </w:p>
+            </w:tc>
+          </w:tr>
+          <w:tr>
+            <w:tc>
+              <w:tcPr>
+                <w:tcW w:w="0" w:type="auto"/>
+                <w:shd w:val="clear" w:color="auto" w:fill="E7E9EB"/>
+                <w:tcMar>
+                  <w:top w:w="120" w:type="dxa"/>
+                  <w:left w:w="240" w:type="dxa"/>
+                  <w:bottom w:w="120" w:type="dxa"/>
+                  <w:right w:w="120" w:type="dxa"/>
+                </w:tcMar>
+                <w:hideMark/>
+              </w:tcPr>
+              <w:p>
+                <w:pPr>
+                  <w:spacing w:before="300" w:after="300"/>
+                  <w:rPr>
+                    <w:rFonts w:ascii="Verdana" w:eastAsia="Times New Roman" w:hAnsi="Verdana" w:cs="Times New Roman"/>
+                    <w:color w:val="000000"/>
+                    <w:sz w:val="23"/>
+                    <w:szCs w:val="23"/>
+                    <w:lang w:val="en-IN" w:eastAsia="en-IN"/>
+                  </w:rPr>
+                </w:pPr>
+                <w:r>
+                  <w:rPr>
+                    <w:rFonts w:ascii="Verdana" w:eastAsia="Times New Roman" w:hAnsi="Verdana" w:cs="Times New Roman"/>
+                    <w:color w:val="000000"/>
+                    <w:sz w:val="23"/>
+                    <w:szCs w:val="23"/>
+                    <w:lang w:val="en-IN" w:eastAsia="en-IN"/>
+                  </w:rPr>
+                  <w:t>PNG</w:t>
+                </w:r>
+              </w:p>
+            </w:tc>
+            <w:tc>
+              <w:tcPr>
+                <w:tcW w:w="0" w:type="auto"/>
+                <w:shd w:val="clear" w:color="auto" w:fill="E7E9EB"/>
+                <w:tcMar>
+                  <w:top w:w="120" w:type="dxa"/>
+                  <w:left w:w="120" w:type="dxa"/>
+                  <w:bottom w:w="120" w:type="dxa"/>
+                  <w:right w:w="120" w:type="dxa"/>
+                </w:tcMar>
+                <w:hideMark/>
+              </w:tcPr>
+              <w:p>
+                <w:pPr>
+                  <w:spacing w:before="300" w:after="300"/>
+                  <w:rPr>
+                    <w:rFonts w:ascii="Verdana" w:eastAsia="Times New Roman" w:hAnsi="Verdana" w:cs="Times New Roman"/>
+                    <w:color w:val="000000"/>
+                    <w:sz w:val="23"/>
+                    <w:szCs w:val="23"/>
+                    <w:lang w:val="en-IN" w:eastAsia="en-IN"/>
+                  </w:rPr>
+                </w:pPr>
+                <w:r>
+                  <w:rPr>
+                    <w:rFonts w:ascii="Verdana" w:eastAsia="Times New Roman" w:hAnsi="Verdana" w:cs="Times New Roman"/>
+                    <w:color w:val="000000"/>
+                    <w:sz w:val="23"/>
+                    <w:szCs w:val="23"/>
+                    <w:lang w:val="en-IN" w:eastAsia="en-IN"/>
+                  </w:rPr>
+                  <w:t>Portable Network Graphics</w:t>
+                </w:r>
+              </w:p>
+            </w:tc>
+            <w:tc>
+              <w:tcPr>
+                <w:tcW w:w="0" w:type="auto"/>
+                <w:shd w:val="clear" w:color="auto" w:fill="E7E9EB"/>
+                <w:tcMar>
+                  <w:top w:w="120" w:type="dxa"/>
+                  <w:left w:w="120" w:type="dxa"/>
+                  <w:bottom w:w="120" w:type="dxa"/>
+                  <w:right w:w="120" w:type="dxa"/>
+                </w:tcMar>
+                <w:hideMark/>
+              </w:tcPr>
+              <w:p>
+                <w:pPr>
+                  <w:spacing w:before="300" w:after="300"/>
+                  <w:rPr>
+                    <w:rFonts w:ascii="Verdana" w:eastAsia="Times New Roman" w:hAnsi="Verdana" w:cs="Times New Roman"/>
+                    <w:color w:val="000000"/>
+                    <w:sz w:val="23"/>
+                    <w:szCs w:val="23"/>
+                    <w:lang w:val="en-IN" w:eastAsia="en-IN"/>
+                  </w:rPr>
+                </w:pPr>
+                <w:r>
+                  <w:rPr>
+                    <w:rFonts w:ascii="Verdana" w:eastAsia="Times New Roman" w:hAnsi="Verdana" w:cs="Times New Roman"/>
+                    <w:color w:val="000000"/>
+                    <w:sz w:val="23"/>
+                    <w:szCs w:val="23"/>
+                    <w:lang w:val="en-IN" w:eastAsia="en-IN"/>
+                  </w:rPr>
+                  <w:t>.</w:t>
+                </w:r>
+                <w:proofErr w:type="spellStart"/>
+                <w:r>
+                  <w:rPr>
+                    <w:rFonts w:ascii="Verdana" w:eastAsia="Times New Roman" w:hAnsi="Verdana" w:cs="Times New Roman"/>
+                    <w:color w:val="000000"/>
+                    <w:sz w:val="23"/>
+                    <w:szCs w:val="23"/>
+                    <w:lang w:val="en-IN" w:eastAsia="en-IN"/>
+                  </w:rPr>
+                  <w:t>png</w:t>
+                </w:r>
+                <w:proofErr w:type="spellEnd"/>
+              </w:p>
+            </w:tc>
+          </w:tr>
+          <w:tr>
+            <w:tc>
+              <w:tcPr>
+                <w:tcW w:w="0" w:type="auto"/>
+                <w:shd w:val="clear" w:color="auto" w:fill="FFFFFF"/>
+                <w:tcMar>
+                  <w:top w:w="120" w:type="dxa"/>
+                  <w:left w:w="240" w:type="dxa"/>
+                  <w:bottom w:w="120" w:type="dxa"/>
+                  <w:right w:w="120" w:type="dxa"/>
+                </w:tcMar>
+                <w:hideMark/>
+              </w:tcPr>
+              <w:p>
+                <w:pPr>
+                  <w:spacing w:before="300" w:after="300"/>
+                  <w:rPr>
+                    <w:rFonts w:ascii="Verdana" w:eastAsia="Times New Roman" w:hAnsi="Verdana" w:cs="Times New Roman"/>
+                    <w:color w:val="000000"/>
+                    <w:sz w:val="23"/>
+                    <w:szCs w:val="23"/>
+                    <w:lang w:val="en-IN" w:eastAsia="en-IN"/>
+                  </w:rPr>
+                </w:pPr>
+                <w:r>
+                  <w:rPr>
+                    <w:rFonts w:ascii="Verdana" w:eastAsia="Times New Roman" w:hAnsi="Verdana" w:cs="Times New Roman"/>
+                    <w:color w:val="000000"/>
+                    <w:sz w:val="23"/>
+                    <w:szCs w:val="23"/>
+                    <w:lang w:val="en-IN" w:eastAsia="en-IN"/>
+                  </w:rPr>
+                  <w:t>SVG</w:t>
+                </w:r>
+              </w:p>
+            </w:tc>
+            <w:tc>
+              <w:tcPr>
+                <w:tcW w:w="0" w:type="auto"/>
+                <w:shd w:val="clear" w:color="auto" w:fill="FFFFFF"/>
+                <w:tcMar>
+                  <w:top w:w="120" w:type="dxa"/>
+                  <w:left w:w="120" w:type="dxa"/>
+                  <w:bottom w:w="120" w:type="dxa"/>
+                  <w:right w:w="120" w:type="dxa"/>
+                </w:tcMar>
+                <w:hideMark/>
+              </w:tcPr>
+              <w:p>
+                <w:pPr>
+                  <w:spacing w:before="300" w:after="300"/>
+                  <w:rPr>
+                    <w:rFonts w:ascii="Verdana" w:eastAsia="Times New Roman" w:hAnsi="Verdana" w:cs="Times New Roman"/>
+                    <w:color w:val="000000"/>
+                    <w:sz w:val="23"/>
+                    <w:szCs w:val="23"/>
+                    <w:lang w:val="en-IN" w:eastAsia="en-IN"/>
+                  </w:rPr>
+                </w:pPr>
+                <w:r>
+                  <w:rPr>
+                    <w:rFonts w:ascii="Verdana" w:eastAsia="Times New Roman" w:hAnsi="Verdana" w:cs="Times New Roman"/>
+                    <w:color w:val="000000"/>
+                    <w:sz w:val="23"/>
+                    <w:szCs w:val="23"/>
+                    <w:lang w:val="en-IN" w:eastAsia="en-IN"/>
+                  </w:rPr>
+                  <w:t>Scalable Vector Graphics</w:t>
+                </w:r>
+              </w:p>
+            </w:tc>
+            <w:tc>
+              <w:tcPr>
+                <w:tcW w:w="0" w:type="auto"/>
+                <w:shd w:val="clear" w:color="auto" w:fill="FFFFFF"/>
+                <w:tcMar>
+                  <w:top w:w="120" w:type="dxa"/>
+                  <w:left w:w="120" w:type="dxa"/>
+                  <w:bottom w:w="120" w:type="dxa"/>
+                  <w:right w:w="120" w:type="dxa"/>
+                </w:tcMar>
+                <w:hideMark/>
+              </w:tcPr>
+              <w:p>
+                <w:pPr>
+                  <w:spacing w:before="300" w:after="300"/>
+                  <w:rPr>
+                    <w:rFonts w:ascii="Verdana" w:eastAsia="Times New Roman" w:hAnsi="Verdana" w:cs="Times New Roman"/>
+                    <w:color w:val="000000"/>
+                    <w:sz w:val="23"/>
+                    <w:szCs w:val="23"/>
+                    <w:lang w:val="en-IN" w:eastAsia="en-IN"/>
+                  </w:rPr>
+                </w:pPr>
+                <w:r>
+                  <w:rPr>
+                    <w:rFonts w:ascii="Verdana" w:eastAsia="Times New Roman" w:hAnsi="Verdana" w:cs="Times New Roman"/>
+                    <w:color w:val="000000"/>
+                    <w:sz w:val="23"/>
+                    <w:szCs w:val="23"/>
+                    <w:lang w:val="en-IN" w:eastAsia="en-IN"/>
+                  </w:rPr>
+                  <w:t>.</w:t>
+                </w:r>
+                <w:proofErr w:type="spellStart"/>
+                <w:r>
+                  <w:rPr>
+                    <w:rFonts w:ascii="Verdana" w:eastAsia="Times New Roman" w:hAnsi="Verdana" w:cs="Times New Roman"/>
+                    <w:color w:val="000000"/>
+                    <w:sz w:val="23"/>
+                    <w:szCs w:val="23"/>
+                    <w:lang w:val="en-IN" w:eastAsia="en-IN"/>
+                  </w:rPr>
+                  <w:t>svg</w:t>
+                </w:r>
+                <w:proofErr w:type="spellEnd"/>
+              </w:p>
+            </w:tc>
+          </w:tr>
+        </w:tbl>
+        <w:p/>
+        <w:p>
+          <w:pPr>
+            <w:shd w:val="clear" w:color="auto" w:fill="FFFFFF"/>
+            <w:spacing w:before="150" w:after="150"/>
+            <w:outlineLvl w:val="1"/>
+            <w:rPr>
+              <w:rFonts w:ascii="Segoe UI" w:eastAsia="Times New Roman" w:hAnsi="Segoe UI" w:cs="Segoe UI"/>
+              <w:color w:val="000000"/>
+              <w:sz w:val="48"/>
+              <w:szCs w:val="48"/>
+              <w:lang w:val="en-IN" w:eastAsia="en-IN"/>
+            </w:rPr>
+          </w:pPr>
+          <w:r>
+            <w:rPr>
+              <w:rFonts w:ascii="Segoe UI" w:eastAsia="Times New Roman" w:hAnsi="Segoe UI" w:cs="Segoe UI"/>
+              <w:color w:val="000000"/>
+              <w:sz w:val="48"/>
+              <w:szCs w:val="48"/>
+              <w:lang w:val="en-IN" w:eastAsia="en-IN"/>
+            </w:rPr>
+            <w:t>Image Maps</w:t>
+          </w:r>
+        </w:p>
+        <w:p>
+          <w:pPr>
+            <w:shd w:val="clear" w:color="auto" w:fill="FFFFFF"/>
+            <w:spacing w:before="288" w:after="288"/>
+            <w:rPr>
+              <w:rFonts w:ascii="Verdana" w:eastAsia="Times New Roman" w:hAnsi="Verdana" w:cs="Times New Roman"/>
+              <w:color w:val="000000"/>
+              <w:sz w:val="23"/>
+              <w:szCs w:val="23"/>
+              <w:lang w:val="en-IN" w:eastAsia="en-IN"/>
+            </w:rPr>
+          </w:pPr>
+          <w:r>
+            <w:rPr>
+              <w:rFonts w:ascii="Verdana" w:eastAsia="Times New Roman" w:hAnsi="Verdana" w:cs="Times New Roman"/>
+              <w:color w:val="000000"/>
+              <w:sz w:val="23"/>
+              <w:szCs w:val="23"/>
+              <w:lang w:val="en-IN" w:eastAsia="en-IN"/>
+            </w:rPr>
+            <w:t>The HTML </w:t>
+          </w:r>
+          <w:r>
+            <w:rPr>
+              <w:rFonts w:ascii="Consolas" w:eastAsia="Times New Roman" w:hAnsi="Consolas" w:cs="Courier New"/>
+              <w:color w:val="DC143C"/>
+              <w:sz w:val="20"/>
+              <w:szCs w:val="20"/>
+              <w:lang w:val="en-IN" w:eastAsia="en-IN"/>
+            </w:rPr>
+            <w:t>&lt;map&gt;</w:t>
+          </w:r>
+          <w:r>
+            <w:rPr>
+              <w:rFonts w:ascii="Verdana" w:eastAsia="Times New Roman" w:hAnsi="Verdana" w:cs="Times New Roman"/>
+              <w:color w:val="000000"/>
+              <w:sz w:val="23"/>
+              <w:szCs w:val="23"/>
+              <w:lang w:val="en-IN" w:eastAsia="en-IN"/>
+            </w:rPr>
+            <w:t> tag defines an image map. An image map is an image with clickable areas. The areas are defined with one or more </w:t>
+          </w:r>
+          <w:r>
+            <w:rPr>
+              <w:rFonts w:ascii="Consolas" w:eastAsia="Times New Roman" w:hAnsi="Consolas" w:cs="Courier New"/>
+              <w:color w:val="DC143C"/>
+              <w:sz w:val="20"/>
+              <w:szCs w:val="20"/>
+              <w:lang w:val="en-IN" w:eastAsia="en-IN"/>
+            </w:rPr>
+            <w:t>&lt;area&gt;</w:t>
+          </w:r>
+          <w:r>
+            <w:rPr>
+              <w:rFonts w:ascii="Verdana" w:eastAsia="Times New Roman" w:hAnsi="Verdana" w:cs="Times New Roman"/>
+              <w:color w:val="000000"/>
+              <w:sz w:val="23"/>
+              <w:szCs w:val="23"/>
+              <w:lang w:val="en-IN" w:eastAsia="en-IN"/>
+            </w:rPr>
+            <w:t> tags.</w:t>
+          </w:r>
+        </w:p>
+        <w:p>
+          <w:r>
+            <w:t>&lt;!DOCTYPE html&gt;</w:t>
+          </w:r>
+        </w:p>
+        <w:p>
+          <w:r>
+            <w:lastRenderedPageBreak/>
+            <w:t>&lt;html&gt;</w:t>
+          </w:r>
+        </w:p>
+        <w:p>
+          <w:r>
+            <w:t>&lt;body&gt;</w:t>
+          </w:r>
+        </w:p>
+        <w:p/>
+        <w:p>
+          <w:r>
+            <w:t>&lt;h2&gt;Image Maps&lt;/h2&gt;</w:t>
+          </w:r>
+        </w:p>
+        <w:p>
+          <w:r>
+            <w:t>&lt;p&gt;Click on the computer, the phone, or the cup of coffee to go to a new page and read more about the topic:&lt;/p&gt;</w:t>
+          </w:r>
+        </w:p>
+        <w:p/>
+        <w:p>
+          <w:r>
+            <w:t>&lt;</w:t>
+          </w:r>
+          <w:proofErr w:type="spellStart"/>
+          <w:r>
+            <w:t>img</w:t>
+          </w:r>
+          <w:proofErr w:type="spellEnd"/>
+          <w:r>
+            <w:t xml:space="preserve"> </w:t>
+          </w:r>
+          <w:proofErr w:type="spellStart"/>
+          <w:r>
+            <w:t>src</w:t>
+          </w:r>
+          <w:proofErr w:type="spellEnd"/>
+          <w:r>
+            <w:t xml:space="preserve">="workplace.jpg" alt="Workplace" </w:t>
+          </w:r>
+          <w:proofErr w:type="spellStart"/>
+          <w:r>
+            <w:t>usemap</w:t>
+          </w:r>
+          <w:proofErr w:type="spellEnd"/>
+          <w:r>
+            <w:t>="#</w:t>
+          </w:r>
+          <w:proofErr w:type="spellStart"/>
+          <w:r>
+            <w:t>workmap</w:t>
+          </w:r>
+          <w:proofErr w:type="spellEnd"/>
+          <w:r>
+            <w:t>" width="400" height="379"&gt;</w:t>
+          </w:r>
+        </w:p>
+        <w:p/>
+        <w:p>
+          <w:r>
+            <w:t>&lt;map name="</w:t>
+          </w:r>
+          <w:proofErr w:type="spellStart"/>
+          <w:r>
+            <w:t>workmap</w:t>
+          </w:r>
+          <w:proofErr w:type="spellEnd"/>
+          <w:r>
+            <w:t>"&gt;</w:t>
+          </w:r>
+        </w:p>
+        <w:p>
+          <w:r>
+            <w:t xml:space="preserve">  &lt;area shape="</w:t>
+          </w:r>
+          <w:proofErr w:type="spellStart"/>
+          <w:r>
+            <w:t>rect</w:t>
+          </w:r>
+          <w:proofErr w:type="spellEnd"/>
+          <w:r>
+            <w:t xml:space="preserve">" </w:t>
+          </w:r>
+          <w:proofErr w:type="spellStart"/>
+          <w:r>
+            <w:t>coords</w:t>
+          </w:r>
+          <w:proofErr w:type="spellEnd"/>
+          <w:r>
+            <w:t xml:space="preserve">="34,44,270,350" alt="Computer" </w:t>
+          </w:r>
+          <w:proofErr w:type="spellStart"/>
+          <w:r>
+            <w:t>href</w:t>
+          </w:r>
+          <w:proofErr w:type="spellEnd"/>
+          <w:r>
+            <w:t>="computer.htm"&gt;</w:t>
+          </w:r>
+        </w:p>
+        <w:p>
+          <w:r>
+            <w:t xml:space="preserve">  &lt;area shape="</w:t>
+          </w:r>
+          <w:proofErr w:type="spellStart"/>
+          <w:r>
+            <w:t>rect</w:t>
+          </w:r>
+          <w:proofErr w:type="spellEnd"/>
+          <w:r>
+            <w:t xml:space="preserve">" </w:t>
+          </w:r>
+          <w:proofErr w:type="spellStart"/>
+          <w:r>
+            <w:t>coords</w:t>
+          </w:r>
+          <w:proofErr w:type="spellEnd"/>
+          <w:r>
+            <w:t xml:space="preserve">="290,172,333,250" alt="Phone" </w:t>
+          </w:r>
+          <w:proofErr w:type="spellStart"/>
+          <w:r>
+            <w:t>href</w:t>
+          </w:r>
+          <w:proofErr w:type="spellEnd"/>
+          <w:r>
+            <w:t>="phone.htm"&gt;</w:t>
+          </w:r>
+        </w:p>
+        <w:p>
+          <w:r>
+            <w:t xml:space="preserve">  &lt;area shape="circle" </w:t>
+          </w:r>
+          <w:proofErr w:type="spellStart"/>
+          <w:r>
+            <w:t>coords</w:t>
+          </w:r>
+          <w:proofErr w:type="spellEnd"/>
+          <w:r>
+            <w:t xml:space="preserve">="337,300,44" alt="Cup of coffee" </w:t>
+          </w:r>
+          <w:proofErr w:type="spellStart"/>
+          <w:r>
+            <w:t>href</w:t>
+          </w:r>
+          <w:proofErr w:type="spellEnd"/>
+          <w:r>
+            <w:t>="coffee.htm"&gt;</w:t>
+          </w:r>
+        </w:p>
+        <w:p>
+          <w:r>
+            <w:t>&lt;/map&gt;</w:t>
+          </w:r>
+        </w:p>
+        <w:p/>
+        <w:p>
+          <w:r>
+            <w:t>&lt;/body&gt;</w:t>
+          </w:r>
+        </w:p>
+        <w:p>
+          <w:r>
+            <w:t>&lt;/html&gt;</w:t>
+          </w:r>
+        </w:p>
+        <w:p/>
+        <w:p>
+          <w:pPr>
+            <w:numPr>
+              <w:ilvl w:val="0"/>
+              <w:numId w:val="26"/>
+            </w:numPr>
+            <w:shd w:val="clear" w:color="auto" w:fill="FFFFFF"/>
+            <w:spacing w:before="100" w:beforeAutospacing="1" w:after="100" w:afterAutospacing="1"/>
+            <w:rPr>
+              <w:rFonts w:ascii="Verdana" w:eastAsia="Times New Roman" w:hAnsi="Verdana" w:cs="Times New Roman"/>
+              <w:color w:val="000000"/>
+              <w:sz w:val="23"/>
+              <w:szCs w:val="23"/>
+              <w:lang w:val="en-IN" w:eastAsia="en-IN"/>
+            </w:rPr>
+          </w:pPr>
+          <w:r>
+            <w:rPr>
+              <w:rFonts w:ascii="Verdana" w:eastAsia="Times New Roman" w:hAnsi="Verdana" w:cs="Times New Roman"/>
+              <w:color w:val="000000"/>
+              <w:sz w:val="23"/>
+              <w:szCs w:val="23"/>
+              <w:lang w:val="en-IN" w:eastAsia="en-IN"/>
+            </w:rPr>
+            <w:t>Use the HTML </w:t>
+          </w:r>
+          <w:r>
+            <w:rPr>
+              <w:rFonts w:ascii="Consolas" w:eastAsia="Times New Roman" w:hAnsi="Consolas" w:cs="Courier New"/>
+              <w:color w:val="DC143C"/>
+              <w:sz w:val="20"/>
+              <w:szCs w:val="20"/>
+              <w:lang w:val="en-IN" w:eastAsia="en-IN"/>
+            </w:rPr>
+            <w:t>&lt;map&gt;</w:t>
+          </w:r>
+          <w:r>
+            <w:rPr>
+              <w:rFonts w:ascii="Verdana" w:eastAsia="Times New Roman" w:hAnsi="Verdana" w:cs="Times New Roman"/>
+              <w:color w:val="000000"/>
+              <w:sz w:val="23"/>
+              <w:szCs w:val="23"/>
+              <w:lang w:val="en-IN" w:eastAsia="en-IN"/>
+            </w:rPr>
+            <w:t> element to define an image map</w:t>
+          </w:r>
+        </w:p>
+        <w:p>
+          <w:pPr>
+            <w:numPr>
+              <w:ilvl w:val="0"/>
+              <w:numId w:val="26"/>
+            </w:numPr>
+            <w:shd w:val="clear" w:color="auto" w:fill="FFFFFF"/>
+            <w:spacing w:before="100" w:beforeAutospacing="1" w:after="100" w:afterAutospacing="1"/>
+            <w:rPr>
+              <w:rFonts w:ascii="Verdana" w:eastAsia="Times New Roman" w:hAnsi="Verdana" w:cs="Times New Roman"/>
+              <w:color w:val="000000"/>
+              <w:sz w:val="23"/>
+              <w:szCs w:val="23"/>
+              <w:lang w:val="en-IN" w:eastAsia="en-IN"/>
+            </w:rPr>
+          </w:pPr>
+          <w:r>
+            <w:rPr>
+              <w:rFonts w:ascii="Verdana" w:eastAsia="Times New Roman" w:hAnsi="Verdana" w:cs="Times New Roman"/>
+              <w:color w:val="000000"/>
+              <w:sz w:val="23"/>
+              <w:szCs w:val="23"/>
+              <w:lang w:val="en-IN" w:eastAsia="en-IN"/>
+            </w:rPr>
+            <w:t>Use the HTML </w:t>
+          </w:r>
+          <w:r>
+            <w:rPr>
+              <w:rFonts w:ascii="Consolas" w:eastAsia="Times New Roman" w:hAnsi="Consolas" w:cs="Courier New"/>
+              <w:color w:val="DC143C"/>
+              <w:sz w:val="20"/>
+              <w:szCs w:val="20"/>
+              <w:lang w:val="en-IN" w:eastAsia="en-IN"/>
+            </w:rPr>
+            <w:t>&lt;area&gt;</w:t>
+          </w:r>
+          <w:r>
+            <w:rPr>
+              <w:rFonts w:ascii="Verdana" w:eastAsia="Times New Roman" w:hAnsi="Verdana" w:cs="Times New Roman"/>
+              <w:color w:val="000000"/>
+              <w:sz w:val="23"/>
+              <w:szCs w:val="23"/>
+              <w:lang w:val="en-IN" w:eastAsia="en-IN"/>
+            </w:rPr>
+            <w:t> element to define the clickable areas in the image map</w:t>
+          </w:r>
+        </w:p>
+        <w:p>
+          <w:pPr>
+            <w:numPr>
+              <w:ilvl w:val="0"/>
+              <w:numId w:val="26"/>
+            </w:numPr>
+            <w:shd w:val="clear" w:color="auto" w:fill="FFFFFF"/>
+            <w:spacing w:before="100" w:beforeAutospacing="1" w:after="100" w:afterAutospacing="1"/>
+            <w:rPr>
+              <w:rFonts w:ascii="Verdana" w:eastAsia="Times New Roman" w:hAnsi="Verdana" w:cs="Times New Roman"/>
+              <w:color w:val="000000"/>
+              <w:sz w:val="23"/>
+              <w:szCs w:val="23"/>
+              <w:lang w:val="en-IN" w:eastAsia="en-IN"/>
+            </w:rPr>
+          </w:pPr>
+          <w:r>
+            <w:rPr>
+              <w:rFonts w:ascii="Verdana" w:eastAsia="Times New Roman" w:hAnsi="Verdana" w:cs="Times New Roman"/>
+              <w:color w:val="000000"/>
+              <w:sz w:val="23"/>
+              <w:szCs w:val="23"/>
+              <w:lang w:val="en-IN" w:eastAsia="en-IN"/>
+            </w:rPr>
+            <w:t>Use the HTML </w:t>
+          </w:r>
+          <w:proofErr w:type="spellStart"/>
+          <w:r>
+            <w:rPr>
+              <w:rFonts w:ascii="Consolas" w:eastAsia="Times New Roman" w:hAnsi="Consolas" w:cs="Courier New"/>
+              <w:color w:val="DC143C"/>
+              <w:sz w:val="20"/>
+              <w:szCs w:val="20"/>
+              <w:lang w:val="en-IN" w:eastAsia="en-IN"/>
+            </w:rPr>
+            <w:t>usemap</w:t>
+          </w:r>
+          <w:proofErr w:type="spellEnd"/>
+          <w:r>
+            <w:rPr>
+              <w:rFonts w:ascii="Verdana" w:eastAsia="Times New Roman" w:hAnsi="Verdana" w:cs="Times New Roman"/>
+              <w:color w:val="000000"/>
+              <w:sz w:val="23"/>
+              <w:szCs w:val="23"/>
+              <w:lang w:val="en-IN" w:eastAsia="en-IN"/>
+            </w:rPr>
+            <w:t> attribute of the </w:t>
+          </w:r>
+          <w:r>
+            <w:rPr>
+              <w:rFonts w:ascii="Consolas" w:eastAsia="Times New Roman" w:hAnsi="Consolas" w:cs="Courier New"/>
+              <w:color w:val="DC143C"/>
+              <w:sz w:val="20"/>
+              <w:szCs w:val="20"/>
+              <w:lang w:val="en-IN" w:eastAsia="en-IN"/>
+            </w:rPr>
+            <w:t>&lt;</w:t>
+          </w:r>
+          <w:proofErr w:type="spellStart"/>
+          <w:r>
+            <w:rPr>
+              <w:rFonts w:ascii="Consolas" w:eastAsia="Times New Roman" w:hAnsi="Consolas" w:cs="Courier New"/>
+              <w:color w:val="DC143C"/>
+              <w:sz w:val="20"/>
+              <w:szCs w:val="20"/>
+              <w:lang w:val="en-IN" w:eastAsia="en-IN"/>
+            </w:rPr>
+            <w:t>img</w:t>
+          </w:r>
+          <w:proofErr w:type="spellEnd"/>
+          <w:r>
+            <w:rPr>
+              <w:rFonts w:ascii="Consolas" w:eastAsia="Times New Roman" w:hAnsi="Consolas" w:cs="Courier New"/>
+              <w:color w:val="DC143C"/>
+              <w:sz w:val="20"/>
+              <w:szCs w:val="20"/>
+              <w:lang w:val="en-IN" w:eastAsia="en-IN"/>
+            </w:rPr>
+            <w:t>&gt;</w:t>
+          </w:r>
+          <w:r>
+            <w:rPr>
+              <w:rFonts w:ascii="Verdana" w:eastAsia="Times New Roman" w:hAnsi="Verdana" w:cs="Times New Roman"/>
+              <w:color w:val="000000"/>
+              <w:sz w:val="23"/>
+              <w:szCs w:val="23"/>
+              <w:lang w:val="en-IN" w:eastAsia="en-IN"/>
+            </w:rPr>
+            <w:t> element to point to an image map</w:t>
+          </w:r>
+        </w:p>
+        <w:p/>
+        <w:p>
+          <w:pPr>
+            <w:shd w:val="clear" w:color="auto" w:fill="FFFFFF"/>
+            <w:spacing w:before="150" w:after="150"/>
+            <w:outlineLvl w:val="1"/>
+            <w:rPr>
+              <w:rFonts w:ascii="Segoe UI" w:eastAsia="Times New Roman" w:hAnsi="Segoe UI" w:cs="Segoe UI"/>
+              <w:color w:val="000000"/>
+              <w:sz w:val="48"/>
+              <w:szCs w:val="48"/>
+              <w:lang w:val="en-IN" w:eastAsia="en-IN"/>
+            </w:rPr>
+          </w:pPr>
+          <w:r>
+            <w:rPr>
+              <w:rFonts w:ascii="Segoe UI" w:eastAsia="Times New Roman" w:hAnsi="Segoe UI" w:cs="Segoe UI"/>
+              <w:color w:val="000000"/>
+              <w:sz w:val="48"/>
+              <w:szCs w:val="48"/>
+              <w:lang w:val="en-IN" w:eastAsia="en-IN"/>
+            </w:rPr>
+            <w:t>The HTML &lt;picture&gt; Element</w:t>
+          </w:r>
+        </w:p>
+        <w:p>
+          <w:pPr>
+            <w:shd w:val="clear" w:color="auto" w:fill="FFFFFF"/>
+            <w:spacing w:before="288" w:after="288"/>
+            <w:rPr>
+              <w:rFonts w:ascii="Verdana" w:eastAsia="Times New Roman" w:hAnsi="Verdana" w:cs="Times New Roman"/>
+              <w:color w:val="000000"/>
+              <w:sz w:val="23"/>
+              <w:szCs w:val="23"/>
+              <w:lang w:val="en-IN" w:eastAsia="en-IN"/>
+            </w:rPr>
+          </w:pPr>
+          <w:r>
+            <w:rPr>
+              <w:rFonts w:ascii="Verdana" w:eastAsia="Times New Roman" w:hAnsi="Verdana" w:cs="Times New Roman"/>
+              <w:color w:val="000000"/>
+              <w:sz w:val="23"/>
+              <w:szCs w:val="23"/>
+              <w:lang w:val="en-IN" w:eastAsia="en-IN"/>
+            </w:rPr>
+            <w:t>The HTML </w:t>
+          </w:r>
+          <w:r>
+            <w:rPr>
+              <w:rFonts w:ascii="Consolas" w:eastAsia="Times New Roman" w:hAnsi="Consolas" w:cs="Courier New"/>
+              <w:color w:val="DC143C"/>
+              <w:sz w:val="20"/>
+              <w:szCs w:val="20"/>
+              <w:lang w:val="en-IN" w:eastAsia="en-IN"/>
+            </w:rPr>
+            <w:t>&lt;picture&gt;</w:t>
+          </w:r>
+          <w:r>
+            <w:rPr>
+              <w:rFonts w:ascii="Verdana" w:eastAsia="Times New Roman" w:hAnsi="Verdana" w:cs="Times New Roman"/>
+              <w:color w:val="000000"/>
+              <w:sz w:val="23"/>
+              <w:szCs w:val="23"/>
+              <w:lang w:val="en-IN" w:eastAsia="en-IN"/>
+            </w:rPr>
+            <w:t> element gives web developers more flexibility in specifying image resources.</w:t>
+          </w:r>
+        </w:p>
+        <w:p>
+          <w:pPr>
+            <w:shd w:val="clear" w:color="auto" w:fill="FFFFFF"/>
+            <w:spacing w:before="288" w:after="288"/>
+            <w:rPr>
+              <w:rFonts w:ascii="Verdana" w:eastAsia="Times New Roman" w:hAnsi="Verdana" w:cs="Times New Roman"/>
+              <w:color w:val="000000"/>
+              <w:sz w:val="23"/>
+              <w:szCs w:val="23"/>
+              <w:lang w:val="en-IN" w:eastAsia="en-IN"/>
+            </w:rPr>
+          </w:pPr>
+          <w:r>
+            <w:rPr>
+              <w:rFonts w:ascii="Verdana" w:eastAsia="Times New Roman" w:hAnsi="Verdana" w:cs="Times New Roman"/>
+              <w:color w:val="000000"/>
+              <w:sz w:val="23"/>
+              <w:szCs w:val="23"/>
+              <w:lang w:val="en-IN" w:eastAsia="en-IN"/>
+            </w:rPr>
+            <w:t>The </w:t>
+          </w:r>
+          <w:r>
+            <w:rPr>
+              <w:rFonts w:ascii="Consolas" w:eastAsia="Times New Roman" w:hAnsi="Consolas" w:cs="Courier New"/>
+              <w:color w:val="DC143C"/>
+              <w:sz w:val="20"/>
+              <w:szCs w:val="20"/>
+              <w:lang w:val="en-IN" w:eastAsia="en-IN"/>
+            </w:rPr>
+            <w:t>&lt;picture&gt;</w:t>
+          </w:r>
+          <w:r>
+            <w:rPr>
+              <w:rFonts w:ascii="Verdana" w:eastAsia="Times New Roman" w:hAnsi="Verdana" w:cs="Times New Roman"/>
+              <w:color w:val="000000"/>
+              <w:sz w:val="23"/>
+              <w:szCs w:val="23"/>
+              <w:lang w:val="en-IN" w:eastAsia="en-IN"/>
+            </w:rPr>
+            <w:t> element contains one or more </w:t>
+          </w:r>
+          <w:r>
+            <w:rPr>
+              <w:rFonts w:ascii="Consolas" w:eastAsia="Times New Roman" w:hAnsi="Consolas" w:cs="Courier New"/>
+              <w:color w:val="DC143C"/>
+              <w:sz w:val="20"/>
+              <w:szCs w:val="20"/>
+              <w:lang w:val="en-IN" w:eastAsia="en-IN"/>
+            </w:rPr>
+            <w:t>&lt;source&gt;</w:t>
+          </w:r>
+          <w:r>
+            <w:rPr>
+              <w:rFonts w:ascii="Verdana" w:eastAsia="Times New Roman" w:hAnsi="Verdana" w:cs="Times New Roman"/>
+              <w:color w:val="000000"/>
+              <w:sz w:val="23"/>
+              <w:szCs w:val="23"/>
+              <w:lang w:val="en-IN" w:eastAsia="en-IN"/>
+            </w:rPr>
+            <w:t> elements, each referring to different images through the </w:t>
+          </w:r>
+          <w:proofErr w:type="spellStart"/>
+          <w:r>
+            <w:rPr>
+              <w:rFonts w:ascii="Consolas" w:eastAsia="Times New Roman" w:hAnsi="Consolas" w:cs="Courier New"/>
+              <w:color w:val="DC143C"/>
+              <w:sz w:val="20"/>
+              <w:szCs w:val="20"/>
+              <w:lang w:val="en-IN" w:eastAsia="en-IN"/>
+            </w:rPr>
+            <w:t>srcset</w:t>
+          </w:r>
+          <w:proofErr w:type="spellEnd"/>
+          <w:r>
+            <w:rPr>
+              <w:rFonts w:ascii="Verdana" w:eastAsia="Times New Roman" w:hAnsi="Verdana" w:cs="Times New Roman"/>
+              <w:color w:val="000000"/>
+              <w:sz w:val="23"/>
+              <w:szCs w:val="23"/>
+              <w:lang w:val="en-IN" w:eastAsia="en-IN"/>
+            </w:rPr>
+            <w:t> attribute. This way the browser can choose the image that best fits the current view and/or device.</w:t>
+          </w:r>
+        </w:p>
+        <w:p>
+          <w:pPr>
+            <w:shd w:val="clear" w:color="auto" w:fill="FFFFFF"/>
+            <w:spacing w:before="288" w:after="288"/>
+            <w:rPr>
+              <w:rFonts w:ascii="Verdana" w:eastAsia="Times New Roman" w:hAnsi="Verdana" w:cs="Times New Roman"/>
+              <w:color w:val="000000"/>
+              <w:sz w:val="23"/>
+              <w:szCs w:val="23"/>
+              <w:lang w:val="en-IN" w:eastAsia="en-IN"/>
+            </w:rPr>
+          </w:pPr>
+          <w:r>
+            <w:rPr>
+              <w:rFonts w:ascii="Verdana" w:eastAsia="Times New Roman" w:hAnsi="Verdana" w:cs="Times New Roman"/>
+              <w:color w:val="000000"/>
+              <w:sz w:val="23"/>
+              <w:szCs w:val="23"/>
+              <w:lang w:val="en-IN" w:eastAsia="en-IN"/>
+            </w:rPr>
+            <w:t>Each </w:t>
+          </w:r>
+          <w:r>
+            <w:rPr>
+              <w:rFonts w:ascii="Consolas" w:eastAsia="Times New Roman" w:hAnsi="Consolas" w:cs="Courier New"/>
+              <w:color w:val="DC143C"/>
+              <w:sz w:val="20"/>
+              <w:szCs w:val="20"/>
+              <w:lang w:val="en-IN" w:eastAsia="en-IN"/>
+            </w:rPr>
+            <w:t>&lt;source&gt;</w:t>
+          </w:r>
+          <w:r>
+            <w:rPr>
+              <w:rFonts w:ascii="Verdana" w:eastAsia="Times New Roman" w:hAnsi="Verdana" w:cs="Times New Roman"/>
+              <w:color w:val="000000"/>
+              <w:sz w:val="23"/>
+              <w:szCs w:val="23"/>
+              <w:lang w:val="en-IN" w:eastAsia="en-IN"/>
+            </w:rPr>
+            <w:t> element has a </w:t>
+          </w:r>
+          <w:r>
+            <w:rPr>
+              <w:rFonts w:ascii="Consolas" w:eastAsia="Times New Roman" w:hAnsi="Consolas" w:cs="Courier New"/>
+              <w:color w:val="DC143C"/>
+              <w:sz w:val="20"/>
+              <w:szCs w:val="20"/>
+              <w:lang w:val="en-IN" w:eastAsia="en-IN"/>
+            </w:rPr>
+            <w:t>media</w:t>
+          </w:r>
+          <w:r>
+            <w:rPr>
+              <w:rFonts w:ascii="Verdana" w:eastAsia="Times New Roman" w:hAnsi="Verdana" w:cs="Times New Roman"/>
+              <w:color w:val="000000"/>
+              <w:sz w:val="23"/>
+              <w:szCs w:val="23"/>
+              <w:lang w:val="en-IN" w:eastAsia="en-IN"/>
+            </w:rPr>
+            <w:t> attribute that defines when the image is the most suitable.</w:t>
+          </w:r>
+        </w:p>
         <w:p/>
         <w:p/>
         <w:p/>
+        <w:p>
+          <w:r>
+            <w:t>&lt;!DOCTYPE html&gt;</w:t>
+          </w:r>
+        </w:p>
+        <w:p>
+          <w:r>
+            <w:t>&lt;html&gt;</w:t>
+          </w:r>
+        </w:p>
+        <w:p>
+          <w:r>
+            <w:t>&lt;head&gt;</w:t>
+          </w:r>
+        </w:p>
+        <w:p>
+          <w:r>
+            <w:t>&lt;meta name="viewport" content="width=device-width, initial-scale=1.0"&gt;</w:t>
+          </w:r>
+        </w:p>
+        <w:p>
+          <w:r>
+            <w:lastRenderedPageBreak/>
+            <w:t>&lt;/head&gt;</w:t>
+          </w:r>
+        </w:p>
+        <w:p>
+          <w:r>
+            <w:t>&lt;body&gt;</w:t>
+          </w:r>
+        </w:p>
+        <w:p/>
+        <w:p>
+          <w:r>
+            <w:t>&lt;h2&gt;The picture Element&lt;/h2&gt;</w:t>
+          </w:r>
+        </w:p>
+        <w:p/>
+        <w:p>
+          <w:r>
+            <w:t>&lt;picture&gt;</w:t>
+          </w:r>
+        </w:p>
+        <w:p>
+          <w:r>
+            <w:t xml:space="preserve">  &lt;source media="(min-width: 650px)" </w:t>
+          </w:r>
+          <w:proofErr w:type="spellStart"/>
+          <w:r>
+            <w:t>srcset</w:t>
+          </w:r>
+          <w:proofErr w:type="spellEnd"/>
+          <w:r>
+            <w:t>="img_food.jpg"&gt;</w:t>
+          </w:r>
+        </w:p>
+        <w:p>
+          <w:r>
+            <w:t xml:space="preserve">  &lt;source media="(min-width: 465px)" </w:t>
+          </w:r>
+          <w:proofErr w:type="spellStart"/>
+          <w:r>
+            <w:t>srcset</w:t>
+          </w:r>
+          <w:proofErr w:type="spellEnd"/>
+          <w:r>
+            <w:t>="img_car.jpg"&gt;</w:t>
+          </w:r>
+        </w:p>
+        <w:p>
+          <w:r>
+            <w:t xml:space="preserve">  &lt;</w:t>
+          </w:r>
+          <w:proofErr w:type="spellStart"/>
+          <w:r>
+            <w:t>img</w:t>
+          </w:r>
+          <w:proofErr w:type="spellEnd"/>
+          <w:r>
+            <w:t xml:space="preserve"> </w:t>
+          </w:r>
+          <w:proofErr w:type="spellStart"/>
+          <w:r>
+            <w:t>src</w:t>
+          </w:r>
+          <w:proofErr w:type="spellEnd"/>
+          <w:r>
+            <w:t>="img_girl.jpg" style="</w:t>
+          </w:r>
+          <w:proofErr w:type="spellStart"/>
+          <w:proofErr w:type="gramStart"/>
+          <w:r>
+            <w:t>width:auto</w:t>
+          </w:r>
+          <w:proofErr w:type="spellEnd"/>
+          <w:proofErr w:type="gramEnd"/>
+          <w:r>
+            <w:t>;"&gt;</w:t>
+          </w:r>
+        </w:p>
+        <w:p>
+          <w:r>
+            <w:t>&lt;/picture&gt;</w:t>
+          </w:r>
+        </w:p>
+        <w:p/>
+        <w:p>
+          <w:r>
+            <w:t>&lt;p&gt;Resize the browser to see different versions of the picture loading at different viewport sizes.</w:t>
+          </w:r>
+        </w:p>
+        <w:p>
+          <w:r>
+            <w:t>The browser looks for the first source element where the media query matches the user's current viewport width,</w:t>
+          </w:r>
+        </w:p>
+        <w:p>
+          <w:r>
+            <w:t xml:space="preserve">and fetches the image specified in the </w:t>
+          </w:r>
+          <w:proofErr w:type="spellStart"/>
+          <w:r>
+            <w:t>srcset</w:t>
+          </w:r>
+          <w:proofErr w:type="spellEnd"/>
+          <w:r>
+            <w:t xml:space="preserve"> </w:t>
+          </w:r>
+          <w:proofErr w:type="gramStart"/>
+          <w:r>
+            <w:t>attribute.&lt;</w:t>
+          </w:r>
+          <w:proofErr w:type="gramEnd"/>
+          <w:r>
+            <w:t>/p&gt;</w:t>
+          </w:r>
+        </w:p>
+        <w:p/>
+        <w:p>
+          <w:r>
+            <w:t xml:space="preserve">&lt;p&gt;The </w:t>
+          </w:r>
+          <w:proofErr w:type="spellStart"/>
+          <w:r>
+            <w:t>img</w:t>
+          </w:r>
+          <w:proofErr w:type="spellEnd"/>
+          <w:r>
+            <w:t xml:space="preserve"> element is required as the last child tag of the picture declaration block.</w:t>
+          </w:r>
+        </w:p>
+        <w:p>
+          <w:r>
+            <w:t xml:space="preserve">The </w:t>
+          </w:r>
+          <w:proofErr w:type="spellStart"/>
+          <w:r>
+            <w:t>img</w:t>
+          </w:r>
+          <w:proofErr w:type="spellEnd"/>
+          <w:r>
+            <w:t xml:space="preserve"> element is used to provide backward compatibility for browsers that do not support the picture element, or if none of the source tags matched.</w:t>
+          </w:r>
+        </w:p>
+        <w:p>
+          <w:r>
+            <w:t>&lt;/p&gt;</w:t>
+          </w:r>
+        </w:p>
+        <w:p/>
+        <w:p>
+          <w:r>
+            <w:t>&lt;/body&gt;</w:t>
+          </w:r>
+        </w:p>
+        <w:p>
+          <w:r>
+            <w:t>&lt;/html&gt;</w:t>
+          </w:r>
+        </w:p>
         <w:p/>
         <w:p/>
-        <w:p/>
-        <w:p/>
-        <w:p/>
-        <w:p/>
-        <w:p/>
-        <w:p/>
-        <w:p/>
-        <w:p/>
+        <w:p>
+          <w:pPr>
+            <w:shd w:val="clear" w:color="auto" w:fill="FFFFFF"/>
+            <w:spacing w:before="150" w:after="150"/>
+            <w:outlineLvl w:val="1"/>
+            <w:rPr>
+              <w:rFonts w:ascii="Segoe UI" w:eastAsia="Times New Roman" w:hAnsi="Segoe UI" w:cs="Segoe UI"/>
+              <w:color w:val="000000"/>
+              <w:sz w:val="48"/>
+              <w:szCs w:val="48"/>
+              <w:lang w:val="en-IN" w:eastAsia="en-IN"/>
+            </w:rPr>
+          </w:pPr>
+          <w:r>
+            <w:rPr>
+              <w:rFonts w:ascii="Segoe UI" w:eastAsia="Times New Roman" w:hAnsi="Segoe UI" w:cs="Segoe UI"/>
+              <w:color w:val="000000"/>
+              <w:sz w:val="48"/>
+              <w:szCs w:val="48"/>
+              <w:lang w:val="en-IN" w:eastAsia="en-IN"/>
+            </w:rPr>
+            <w:t>How To Add a Favicon in HTML</w:t>
+          </w:r>
+        </w:p>
+        <w:p>
+          <w:pPr>
+            <w:shd w:val="clear" w:color="auto" w:fill="FFFFFF"/>
+            <w:spacing w:before="288" w:after="288"/>
+            <w:rPr>
+              <w:rFonts w:ascii="Verdana" w:eastAsia="Times New Roman" w:hAnsi="Verdana" w:cs="Times New Roman"/>
+              <w:color w:val="000000"/>
+              <w:sz w:val="23"/>
+              <w:szCs w:val="23"/>
+              <w:lang w:val="en-IN" w:eastAsia="en-IN"/>
+            </w:rPr>
+          </w:pPr>
+          <w:r>
+            <w:rPr>
+              <w:rFonts w:ascii="Verdana" w:eastAsia="Times New Roman" w:hAnsi="Verdana" w:cs="Times New Roman"/>
+              <w:color w:val="000000"/>
+              <w:sz w:val="23"/>
+              <w:szCs w:val="23"/>
+              <w:lang w:val="en-IN" w:eastAsia="en-IN"/>
+            </w:rPr>
+            <w:t>You can use any image you like as your favicon. You can also create your own favicon on sites like </w:t>
+          </w:r>
+          <w:hyperlink r:id="rId8" w:tgtFrame="_blank" w:history="1">
+            <w:r>
+              <w:rPr>
+                <w:rFonts w:ascii="Verdana" w:eastAsia="Times New Roman" w:hAnsi="Verdana" w:cs="Times New Roman"/>
+                <w:color w:val="0000FF"/>
+                <w:sz w:val="23"/>
+                <w:szCs w:val="23"/>
+                <w:u w:val="single"/>
+                <w:lang w:val="en-IN" w:eastAsia="en-IN"/>
+              </w:rPr>
+              <w:t>https://www.favicon.cc</w:t>
+            </w:r>
+          </w:hyperlink>
+          <w:r>
+            <w:rPr>
+              <w:rFonts w:ascii="Verdana" w:eastAsia="Times New Roman" w:hAnsi="Verdana" w:cs="Times New Roman"/>
+              <w:color w:val="000000"/>
+              <w:sz w:val="23"/>
+              <w:szCs w:val="23"/>
+              <w:lang w:val="en-IN" w:eastAsia="en-IN"/>
+            </w:rPr>
+            <w:t>.</w:t>
+          </w:r>
+        </w:p>
+        <w:p>
+          <w:r>
+            <w:rPr>
+              <w:rStyle w:val="tagcolor"/>
+              <w:rFonts w:ascii="Consolas" w:hAnsi="Consolas"/>
+              <w:color w:val="0000CD"/>
+              <w:sz w:val="23"/>
+              <w:szCs w:val="23"/>
+            </w:rPr>
+            <w:t>&lt;</w:t>
+          </w:r>
+          <w:r>
+            <w:rPr>
+              <w:rStyle w:val="tagnamecolor"/>
+              <w:rFonts w:ascii="Consolas" w:hAnsi="Consolas"/>
+              <w:color w:val="A52A2A"/>
+              <w:sz w:val="23"/>
+              <w:szCs w:val="23"/>
+            </w:rPr>
+            <w:t>!DOCTYPE</w:t>
+          </w:r>
+          <w:r>
+            <w:rPr>
+              <w:rStyle w:val="attributecolor"/>
+              <w:rFonts w:ascii="Consolas" w:hAnsi="Consolas"/>
+              <w:color w:val="FF0000"/>
+              <w:sz w:val="23"/>
+              <w:szCs w:val="23"/>
+            </w:rPr>
+            <w:t> html</w:t>
+          </w:r>
+          <w:r>
+            <w:rPr>
+              <w:rStyle w:val="tagcolor"/>
+              <w:rFonts w:ascii="Consolas" w:hAnsi="Consolas"/>
+              <w:color w:val="0000CD"/>
+              <w:sz w:val="23"/>
+              <w:szCs w:val="23"/>
+            </w:rPr>
+            <w:t>&gt;</w:t>
+          </w:r>
+          <w:r>
+            <w:rPr>
+              <w:rFonts w:ascii="Consolas" w:hAnsi="Consolas"/>
+              <w:color w:val="000000"/>
+              <w:sz w:val="23"/>
+              <w:szCs w:val="23"/>
+            </w:rPr>
+            <w:br/>
+          </w:r>
+          <w:r>
+            <w:rPr>
+              <w:rStyle w:val="tagcolor"/>
+              <w:rFonts w:ascii="Consolas" w:hAnsi="Consolas"/>
+              <w:color w:val="0000CD"/>
+              <w:sz w:val="23"/>
+              <w:szCs w:val="23"/>
+            </w:rPr>
+            <w:t>&lt;</w:t>
+          </w:r>
+          <w:r>
+            <w:rPr>
+              <w:rStyle w:val="tagnamecolor"/>
+              <w:rFonts w:ascii="Consolas" w:hAnsi="Consolas"/>
+              <w:color w:val="A52A2A"/>
+              <w:sz w:val="23"/>
+              <w:szCs w:val="23"/>
+            </w:rPr>
+            <w:t>html</w:t>
+          </w:r>
+          <w:r>
+            <w:rPr>
+              <w:rStyle w:val="tagcolor"/>
+              <w:rFonts w:ascii="Consolas" w:hAnsi="Consolas"/>
+              <w:color w:val="0000CD"/>
+              <w:sz w:val="23"/>
+              <w:szCs w:val="23"/>
+            </w:rPr>
+            <w:t>&gt;</w:t>
+          </w:r>
+          <w:r>
+            <w:rPr>
+              <w:rFonts w:ascii="Consolas" w:hAnsi="Consolas"/>
+              <w:color w:val="000000"/>
+              <w:sz w:val="23"/>
+              <w:szCs w:val="23"/>
+            </w:rPr>
+            <w:br/>
+          </w:r>
+          <w:r>
+            <w:rPr>
+              <w:rStyle w:val="tagcolor"/>
+              <w:rFonts w:ascii="Consolas" w:hAnsi="Consolas"/>
+              <w:color w:val="0000CD"/>
+              <w:sz w:val="23"/>
+              <w:szCs w:val="23"/>
+            </w:rPr>
+            <w:t>&lt;</w:t>
+          </w:r>
+          <w:r>
+            <w:rPr>
+              <w:rStyle w:val="tagnamecolor"/>
+              <w:rFonts w:ascii="Consolas" w:hAnsi="Consolas"/>
+              <w:color w:val="A52A2A"/>
+              <w:sz w:val="23"/>
+              <w:szCs w:val="23"/>
+            </w:rPr>
+            <w:t>head</w:t>
+          </w:r>
+          <w:r>
+            <w:rPr>
+              <w:rStyle w:val="tagcolor"/>
+              <w:rFonts w:ascii="Consolas" w:hAnsi="Consolas"/>
+              <w:color w:val="0000CD"/>
+              <w:sz w:val="23"/>
+              <w:szCs w:val="23"/>
+            </w:rPr>
+            <w:t>&gt;</w:t>
+          </w:r>
+          <w:r>
+            <w:rPr>
+              <w:rFonts w:ascii="Consolas" w:hAnsi="Consolas"/>
+              <w:color w:val="000000"/>
+              <w:sz w:val="23"/>
+              <w:szCs w:val="23"/>
+            </w:rPr>
+            <w:br/>
+          </w:r>
+          <w:r>
+            <w:rPr>
+              <w:rFonts w:ascii="Consolas" w:hAnsi="Consolas"/>
+              <w:color w:val="000000"/>
+              <w:sz w:val="23"/>
+              <w:szCs w:val="23"/>
+              <w:shd w:val="clear" w:color="auto" w:fill="FFFFFF"/>
+            </w:rPr>
+            <w:t>  </w:t>
+          </w:r>
+          <w:r>
+            <w:rPr>
+              <w:rStyle w:val="tagcolor"/>
+              <w:rFonts w:ascii="Consolas" w:hAnsi="Consolas"/>
+              <w:color w:val="0000CD"/>
+              <w:sz w:val="23"/>
+              <w:szCs w:val="23"/>
+            </w:rPr>
+            <w:t>&lt;</w:t>
+          </w:r>
+          <w:r>
+            <w:rPr>
+              <w:rStyle w:val="tagnamecolor"/>
+              <w:rFonts w:ascii="Consolas" w:hAnsi="Consolas"/>
+              <w:color w:val="A52A2A"/>
+              <w:sz w:val="23"/>
+              <w:szCs w:val="23"/>
+            </w:rPr>
+            <w:t>title</w:t>
+          </w:r>
+          <w:r>
+            <w:rPr>
+              <w:rStyle w:val="tagcolor"/>
+              <w:rFonts w:ascii="Consolas" w:hAnsi="Consolas"/>
+              <w:color w:val="0000CD"/>
+              <w:sz w:val="23"/>
+              <w:szCs w:val="23"/>
+            </w:rPr>
+            <w:t>&gt;</w:t>
+          </w:r>
+          <w:r>
+            <w:rPr>
+              <w:rFonts w:ascii="Consolas" w:hAnsi="Consolas"/>
+              <w:color w:val="000000"/>
+              <w:sz w:val="23"/>
+              <w:szCs w:val="23"/>
+              <w:shd w:val="clear" w:color="auto" w:fill="FFFFFF"/>
+            </w:rPr>
+            <w:t>My Page Title</w:t>
+          </w:r>
+          <w:r>
+            <w:rPr>
+              <w:rStyle w:val="tagcolor"/>
+              <w:rFonts w:ascii="Consolas" w:hAnsi="Consolas"/>
+              <w:color w:val="0000CD"/>
+              <w:sz w:val="23"/>
+              <w:szCs w:val="23"/>
+            </w:rPr>
+            <w:t>&lt;</w:t>
+          </w:r>
+          <w:r>
+            <w:rPr>
+              <w:rStyle w:val="tagnamecolor"/>
+              <w:rFonts w:ascii="Consolas" w:hAnsi="Consolas"/>
+              <w:color w:val="A52A2A"/>
+              <w:sz w:val="23"/>
+              <w:szCs w:val="23"/>
+            </w:rPr>
+            <w:t>/title</w:t>
+          </w:r>
+          <w:r>
+            <w:rPr>
+              <w:rStyle w:val="tagcolor"/>
+              <w:rFonts w:ascii="Consolas" w:hAnsi="Consolas"/>
+              <w:color w:val="0000CD"/>
+              <w:sz w:val="23"/>
+              <w:szCs w:val="23"/>
+            </w:rPr>
+            <w:t>&gt;</w:t>
+          </w:r>
+          <w:r>
+            <w:rPr>
+              <w:rFonts w:ascii="Consolas" w:hAnsi="Consolas"/>
+              <w:color w:val="000000"/>
+              <w:sz w:val="23"/>
+              <w:szCs w:val="23"/>
+            </w:rPr>
+            <w:br/>
+          </w:r>
+          <w:r>
+            <w:rPr>
+              <w:rFonts w:ascii="Consolas" w:hAnsi="Consolas"/>
+              <w:color w:val="000000"/>
+              <w:sz w:val="23"/>
+              <w:szCs w:val="23"/>
+              <w:shd w:val="clear" w:color="auto" w:fill="FFFFFF"/>
+            </w:rPr>
+            <w:t>  </w:t>
+          </w:r>
+          <w:r>
+            <w:rPr>
+              <w:rStyle w:val="tagcolor"/>
+              <w:rFonts w:ascii="Consolas" w:hAnsi="Consolas"/>
+              <w:color w:val="0000CD"/>
+              <w:sz w:val="23"/>
+              <w:szCs w:val="23"/>
+            </w:rPr>
+            <w:t>&lt;</w:t>
+          </w:r>
+          <w:r>
+            <w:rPr>
+              <w:rStyle w:val="tagnamecolor"/>
+              <w:rFonts w:ascii="Consolas" w:hAnsi="Consolas"/>
+              <w:color w:val="A52A2A"/>
+              <w:sz w:val="23"/>
+              <w:szCs w:val="23"/>
+            </w:rPr>
+            <w:t>link</w:t>
+          </w:r>
+          <w:r>
+            <w:rPr>
+              <w:rStyle w:val="attributecolor"/>
+              <w:rFonts w:ascii="Consolas" w:hAnsi="Consolas"/>
+              <w:color w:val="FF0000"/>
+              <w:sz w:val="23"/>
+              <w:szCs w:val="23"/>
+            </w:rPr>
+            <w:t> rel</w:t>
+          </w:r>
+          <w:r>
+            <w:rPr>
+              <w:rStyle w:val="attributevaluecolor"/>
+              <w:rFonts w:ascii="Consolas" w:hAnsi="Consolas"/>
+              <w:color w:val="0000CD"/>
+              <w:sz w:val="23"/>
+              <w:szCs w:val="23"/>
+            </w:rPr>
+            <w:t>="icon"</w:t>
+          </w:r>
+          <w:r>
+            <w:rPr>
+              <w:rStyle w:val="attributecolor"/>
+              <w:rFonts w:ascii="Consolas" w:hAnsi="Consolas"/>
+              <w:color w:val="FF0000"/>
+              <w:sz w:val="23"/>
+              <w:szCs w:val="23"/>
+            </w:rPr>
+            <w:t> type</w:t>
+          </w:r>
+          <w:r>
+            <w:rPr>
+              <w:rStyle w:val="attributevaluecolor"/>
+              <w:rFonts w:ascii="Consolas" w:hAnsi="Consolas"/>
+              <w:color w:val="0000CD"/>
+              <w:sz w:val="23"/>
+              <w:szCs w:val="23"/>
+            </w:rPr>
+            <w:t>="image/x-icon"</w:t>
+          </w:r>
+          <w:r>
+            <w:rPr>
+              <w:rStyle w:val="attributecolor"/>
+              <w:rFonts w:ascii="Consolas" w:hAnsi="Consolas"/>
+              <w:color w:val="FF0000"/>
+              <w:sz w:val="23"/>
+              <w:szCs w:val="23"/>
+            </w:rPr>
+            <w:t> href</w:t>
+          </w:r>
+          <w:r>
+            <w:rPr>
+              <w:rStyle w:val="attributevaluecolor"/>
+              <w:rFonts w:ascii="Consolas" w:hAnsi="Consolas"/>
+              <w:color w:val="0000CD"/>
+              <w:sz w:val="23"/>
+              <w:szCs w:val="23"/>
+            </w:rPr>
+            <w:t>="/images/favicon.ico"</w:t>
+          </w:r>
+          <w:r>
+            <w:rPr>
+              <w:rStyle w:val="tagcolor"/>
+              <w:rFonts w:ascii="Consolas" w:hAnsi="Consolas"/>
+              <w:color w:val="0000CD"/>
+              <w:sz w:val="23"/>
+              <w:szCs w:val="23"/>
+            </w:rPr>
+            <w:t>&gt;</w:t>
+          </w:r>
+          <w:r>
+            <w:rPr>
+              <w:rFonts w:ascii="Consolas" w:hAnsi="Consolas"/>
+              <w:color w:val="000000"/>
+              <w:sz w:val="23"/>
+              <w:szCs w:val="23"/>
+            </w:rPr>
+            <w:br/>
+          </w:r>
+          <w:r>
+            <w:rPr>
+              <w:rStyle w:val="tagcolor"/>
+              <w:rFonts w:ascii="Consolas" w:hAnsi="Consolas"/>
+              <w:color w:val="0000CD"/>
+              <w:sz w:val="23"/>
+              <w:szCs w:val="23"/>
+            </w:rPr>
+            <w:t>&lt;</w:t>
+          </w:r>
+          <w:r>
+            <w:rPr>
+              <w:rStyle w:val="tagnamecolor"/>
+              <w:rFonts w:ascii="Consolas" w:hAnsi="Consolas"/>
+              <w:color w:val="A52A2A"/>
+              <w:sz w:val="23"/>
+              <w:szCs w:val="23"/>
+            </w:rPr>
+            <w:t>/head</w:t>
+          </w:r>
+          <w:r>
+            <w:rPr>
+              <w:rStyle w:val="tagcolor"/>
+              <w:rFonts w:ascii="Consolas" w:hAnsi="Consolas"/>
+              <w:color w:val="0000CD"/>
+              <w:sz w:val="23"/>
+              <w:szCs w:val="23"/>
+            </w:rPr>
+            <w:t>&gt;</w:t>
+          </w:r>
+          <w:r>
+            <w:rPr>
+              <w:rFonts w:ascii="Consolas" w:hAnsi="Consolas"/>
+              <w:color w:val="000000"/>
+              <w:sz w:val="23"/>
+              <w:szCs w:val="23"/>
+            </w:rPr>
+            <w:br/>
+          </w:r>
+          <w:r>
+            <w:rPr>
+              <w:rStyle w:val="tagcolor"/>
+              <w:rFonts w:ascii="Consolas" w:hAnsi="Consolas"/>
+              <w:color w:val="0000CD"/>
+              <w:sz w:val="23"/>
+              <w:szCs w:val="23"/>
+            </w:rPr>
+            <w:t>&lt;</w:t>
+          </w:r>
+          <w:r>
+            <w:rPr>
+              <w:rStyle w:val="tagnamecolor"/>
+              <w:rFonts w:ascii="Consolas" w:hAnsi="Consolas"/>
+              <w:color w:val="A52A2A"/>
+              <w:sz w:val="23"/>
+              <w:szCs w:val="23"/>
+            </w:rPr>
+            <w:t>body</w:t>
+          </w:r>
+          <w:r>
+            <w:rPr>
+              <w:rStyle w:val="tagcolor"/>
+              <w:rFonts w:ascii="Consolas" w:hAnsi="Consolas"/>
+              <w:color w:val="0000CD"/>
+              <w:sz w:val="23"/>
+              <w:szCs w:val="23"/>
+            </w:rPr>
+            <w:t>&gt;</w:t>
+          </w:r>
+          <w:r>
+            <w:rPr>
+              <w:rFonts w:ascii="Consolas" w:hAnsi="Consolas"/>
+              <w:color w:val="000000"/>
+              <w:sz w:val="23"/>
+              <w:szCs w:val="23"/>
+            </w:rPr>
+            <w:br/>
+          </w:r>
+          <w:r>
+            <w:rPr>
+              <w:rFonts w:ascii="Consolas" w:hAnsi="Consolas"/>
+              <w:color w:val="000000"/>
+              <w:sz w:val="23"/>
+              <w:szCs w:val="23"/>
+            </w:rPr>
+            <w:br/>
+          </w:r>
+          <w:r>
+            <w:rPr>
+              <w:rStyle w:val="tagcolor"/>
+              <w:rFonts w:ascii="Consolas" w:hAnsi="Consolas"/>
+              <w:color w:val="0000CD"/>
+              <w:sz w:val="23"/>
+              <w:szCs w:val="23"/>
+            </w:rPr>
+            <w:t>&lt;</w:t>
+          </w:r>
+          <w:r>
+            <w:rPr>
+              <w:rStyle w:val="tagnamecolor"/>
+              <w:rFonts w:ascii="Consolas" w:hAnsi="Consolas"/>
+              <w:color w:val="A52A2A"/>
+              <w:sz w:val="23"/>
+              <w:szCs w:val="23"/>
+            </w:rPr>
+            <w:t>h1</w:t>
+          </w:r>
+          <w:r>
+            <w:rPr>
+              <w:rStyle w:val="tagcolor"/>
+              <w:rFonts w:ascii="Consolas" w:hAnsi="Consolas"/>
+              <w:color w:val="0000CD"/>
+              <w:sz w:val="23"/>
+              <w:szCs w:val="23"/>
+            </w:rPr>
+            <w:t>&gt;</w:t>
+          </w:r>
+          <w:r>
+            <w:rPr>
+              <w:rFonts w:ascii="Consolas" w:hAnsi="Consolas"/>
+              <w:color w:val="000000"/>
+              <w:sz w:val="23"/>
+              <w:szCs w:val="23"/>
+              <w:shd w:val="clear" w:color="auto" w:fill="FFFFFF"/>
+            </w:rPr>
+            <w:t>This is a Heading</w:t>
+          </w:r>
+          <w:r>
+            <w:rPr>
+              <w:rStyle w:val="tagcolor"/>
+              <w:rFonts w:ascii="Consolas" w:hAnsi="Consolas"/>
+              <w:color w:val="0000CD"/>
+              <w:sz w:val="23"/>
+              <w:szCs w:val="23"/>
+            </w:rPr>
+            <w:t>&lt;</w:t>
+          </w:r>
+          <w:r>
+            <w:rPr>
+              <w:rStyle w:val="tagnamecolor"/>
+              <w:rFonts w:ascii="Consolas" w:hAnsi="Consolas"/>
+              <w:color w:val="A52A2A"/>
+              <w:sz w:val="23"/>
+              <w:szCs w:val="23"/>
+            </w:rPr>
+            <w:t>/h1</w:t>
+          </w:r>
+          <w:r>
+            <w:rPr>
+              <w:rStyle w:val="tagcolor"/>
+              <w:rFonts w:ascii="Consolas" w:hAnsi="Consolas"/>
+              <w:color w:val="0000CD"/>
+              <w:sz w:val="23"/>
+              <w:szCs w:val="23"/>
+            </w:rPr>
+            <w:t>&gt;</w:t>
+          </w:r>
+          <w:r>
+            <w:rPr>
+              <w:rFonts w:ascii="Consolas" w:hAnsi="Consolas"/>
+              <w:color w:val="000000"/>
+              <w:sz w:val="23"/>
+              <w:szCs w:val="23"/>
+            </w:rPr>
+            <w:br/>
+          </w:r>
+          <w:r>
+            <w:rPr>
+              <w:rStyle w:val="tagcolor"/>
+              <w:rFonts w:ascii="Consolas" w:hAnsi="Consolas"/>
+              <w:color w:val="0000CD"/>
+              <w:sz w:val="23"/>
+              <w:szCs w:val="23"/>
+            </w:rPr>
+            <w:t>&lt;</w:t>
+          </w:r>
+          <w:r>
+            <w:rPr>
+              <w:rStyle w:val="tagnamecolor"/>
+              <w:rFonts w:ascii="Consolas" w:hAnsi="Consolas"/>
+              <w:color w:val="A52A2A"/>
+              <w:sz w:val="23"/>
+              <w:szCs w:val="23"/>
+            </w:rPr>
+            <w:t>p</w:t>
+          </w:r>
+          <w:r>
+            <w:rPr>
+              <w:rStyle w:val="tagcolor"/>
+              <w:rFonts w:ascii="Consolas" w:hAnsi="Consolas"/>
+              <w:color w:val="0000CD"/>
+              <w:sz w:val="23"/>
+              <w:szCs w:val="23"/>
+            </w:rPr>
+            <w:t>&gt;</w:t>
+          </w:r>
+          <w:r>
+            <w:rPr>
+              <w:rFonts w:ascii="Consolas" w:hAnsi="Consolas"/>
+              <w:color w:val="000000"/>
+              <w:sz w:val="23"/>
+              <w:szCs w:val="23"/>
+              <w:shd w:val="clear" w:color="auto" w:fill="FFFFFF"/>
+            </w:rPr>
+            <w:t xml:space="preserve">This is a </w:t>
+          </w:r>
+          <w:proofErr w:type="gramStart"/>
+          <w:r>
+            <w:rPr>
+              <w:rFonts w:ascii="Consolas" w:hAnsi="Consolas"/>
+              <w:color w:val="000000"/>
+              <w:sz w:val="23"/>
+              <w:szCs w:val="23"/>
+              <w:shd w:val="clear" w:color="auto" w:fill="FFFFFF"/>
+            </w:rPr>
+            <w:t>paragraph.</w:t>
+          </w:r>
+          <w:r>
+            <w:rPr>
+              <w:rStyle w:val="tagcolor"/>
+              <w:rFonts w:ascii="Consolas" w:hAnsi="Consolas"/>
+              <w:color w:val="0000CD"/>
+              <w:sz w:val="23"/>
+              <w:szCs w:val="23"/>
+            </w:rPr>
+            <w:t>&lt;</w:t>
+          </w:r>
+          <w:proofErr w:type="gramEnd"/>
+          <w:r>
+            <w:rPr>
+              <w:rStyle w:val="tagnamecolor"/>
+              <w:rFonts w:ascii="Consolas" w:hAnsi="Consolas"/>
+              <w:color w:val="A52A2A"/>
+              <w:sz w:val="23"/>
+              <w:szCs w:val="23"/>
+            </w:rPr>
+            <w:t>/p</w:t>
+          </w:r>
+          <w:r>
+            <w:rPr>
+              <w:rStyle w:val="tagcolor"/>
+              <w:rFonts w:ascii="Consolas" w:hAnsi="Consolas"/>
+              <w:color w:val="0000CD"/>
+              <w:sz w:val="23"/>
+              <w:szCs w:val="23"/>
+            </w:rPr>
+            <w:t>&gt;</w:t>
+          </w:r>
+          <w:r>
+            <w:rPr>
+              <w:rFonts w:ascii="Consolas" w:hAnsi="Consolas"/>
+              <w:color w:val="000000"/>
+              <w:sz w:val="23"/>
+              <w:szCs w:val="23"/>
+            </w:rPr>
+            <w:br/>
+          </w:r>
+          <w:r>
+            <w:rPr>
+              <w:rFonts w:ascii="Consolas" w:hAnsi="Consolas"/>
+              <w:color w:val="000000"/>
+              <w:sz w:val="23"/>
+              <w:szCs w:val="23"/>
+            </w:rPr>
+            <w:br/>
+          </w:r>
+          <w:r>
+            <w:rPr>
+              <w:rStyle w:val="tagcolor"/>
+              <w:rFonts w:ascii="Consolas" w:hAnsi="Consolas"/>
+              <w:color w:val="0000CD"/>
+              <w:sz w:val="23"/>
+              <w:szCs w:val="23"/>
+            </w:rPr>
+            <w:t>&lt;</w:t>
+          </w:r>
+          <w:r>
+            <w:rPr>
+              <w:rStyle w:val="tagnamecolor"/>
+              <w:rFonts w:ascii="Consolas" w:hAnsi="Consolas"/>
+              <w:color w:val="A52A2A"/>
+              <w:sz w:val="23"/>
+              <w:szCs w:val="23"/>
+            </w:rPr>
+            <w:t>/body</w:t>
+          </w:r>
+          <w:r>
+            <w:rPr>
+              <w:rStyle w:val="tagcolor"/>
+              <w:rFonts w:ascii="Consolas" w:hAnsi="Consolas"/>
+              <w:color w:val="0000CD"/>
+              <w:sz w:val="23"/>
+              <w:szCs w:val="23"/>
+            </w:rPr>
+            <w:t>&gt;</w:t>
+          </w:r>
+          <w:r>
+            <w:rPr>
+              <w:rFonts w:ascii="Consolas" w:hAnsi="Consolas"/>
+              <w:color w:val="000000"/>
+              <w:sz w:val="23"/>
+              <w:szCs w:val="23"/>
+            </w:rPr>
+            <w:br/>
+          </w:r>
+          <w:r>
+            <w:rPr>
+              <w:rStyle w:val="tagcolor"/>
+              <w:rFonts w:ascii="Consolas" w:hAnsi="Consolas"/>
+              <w:color w:val="0000CD"/>
+              <w:sz w:val="23"/>
+              <w:szCs w:val="23"/>
+            </w:rPr>
+            <w:t>&lt;</w:t>
+          </w:r>
+          <w:r>
+            <w:rPr>
+              <w:rStyle w:val="tagnamecolor"/>
+              <w:rFonts w:ascii="Consolas" w:hAnsi="Consolas"/>
+              <w:color w:val="A52A2A"/>
+              <w:sz w:val="23"/>
+              <w:szCs w:val="23"/>
+            </w:rPr>
+            <w:t>/html</w:t>
+          </w:r>
+          <w:r>
+            <w:rPr>
+              <w:rStyle w:val="tagcolor"/>
+              <w:rFonts w:ascii="Consolas" w:hAnsi="Consolas"/>
+              <w:color w:val="0000CD"/>
+              <w:sz w:val="23"/>
+              <w:szCs w:val="23"/>
+            </w:rPr>
+            <w:t>&gt;</w:t>
+          </w:r>
+        </w:p>
         <w:p/>
         <w:p/>
         <w:p/>
@@ -2012,11 +4555,6 @@
         <w:p/>
       </w:sdtContent>
     </w:sdt>
-    <w:p>
-      <w:r>
-        <w:t>][</w:t>
-      </w:r>
-    </w:p>
     <w:sectPr>
       <w:pgSz w:w="12240" w:h="15840"/>
       <w:pgMar w:top="1440" w:right="1440" w:bottom="1440" w:left="1440" w:header="720" w:footer="720" w:gutter="0"/>
@@ -3515,6 +6053,155 @@
     </w:lvl>
   </w:abstractNum>
   <w:abstractNum w:abstractNumId="24" w15:restartNumberingAfterBreak="0">
+    <w:nsid w:val="75E63F93"/>
+    <w:multiLevelType w:val="multilevel"/>
+    <w:tmpl w:val="76C4A3E6"/>
+    <w:lvl w:ilvl="0">
+      <w:start w:val="1"/>
+      <w:numFmt w:val="bullet"/>
+      <w:lvlText w:val=""/>
+      <w:lvlJc w:val="left"/>
+      <w:pPr>
+        <w:tabs>
+          <w:tab w:val="num" w:pos="720"/>
+        </w:tabs>
+        <w:ind w:left="720" w:hanging="360"/>
+      </w:pPr>
+      <w:rPr>
+        <w:rFonts w:ascii="Symbol" w:hAnsi="Symbol" w:hint="default"/>
+        <w:sz w:val="20"/>
+      </w:rPr>
+    </w:lvl>
+    <w:lvl w:ilvl="1" w:tentative="1">
+      <w:start w:val="1"/>
+      <w:numFmt w:val="bullet"/>
+      <w:lvlText w:val="o"/>
+      <w:lvlJc w:val="left"/>
+      <w:pPr>
+        <w:tabs>
+          <w:tab w:val="num" w:pos="1440"/>
+        </w:tabs>
+        <w:ind w:left="1440" w:hanging="360"/>
+      </w:pPr>
+      <w:rPr>
+        <w:rFonts w:ascii="Courier New" w:hAnsi="Courier New" w:hint="default"/>
+        <w:sz w:val="20"/>
+      </w:rPr>
+    </w:lvl>
+    <w:lvl w:ilvl="2" w:tentative="1">
+      <w:start w:val="1"/>
+      <w:numFmt w:val="bullet"/>
+      <w:lvlText w:val=""/>
+      <w:lvlJc w:val="left"/>
+      <w:pPr>
+        <w:tabs>
+          <w:tab w:val="num" w:pos="2160"/>
+        </w:tabs>
+        <w:ind w:left="2160" w:hanging="360"/>
+      </w:pPr>
+      <w:rPr>
+        <w:rFonts w:ascii="Wingdings" w:hAnsi="Wingdings" w:hint="default"/>
+        <w:sz w:val="20"/>
+      </w:rPr>
+    </w:lvl>
+    <w:lvl w:ilvl="3" w:tentative="1">
+      <w:start w:val="1"/>
+      <w:numFmt w:val="bullet"/>
+      <w:lvlText w:val=""/>
+      <w:lvlJc w:val="left"/>
+      <w:pPr>
+        <w:tabs>
+          <w:tab w:val="num" w:pos="2880"/>
+        </w:tabs>
+        <w:ind w:left="2880" w:hanging="360"/>
+      </w:pPr>
+      <w:rPr>
+        <w:rFonts w:ascii="Wingdings" w:hAnsi="Wingdings" w:hint="default"/>
+        <w:sz w:val="20"/>
+      </w:rPr>
+    </w:lvl>
+    <w:lvl w:ilvl="4" w:tentative="1">
+      <w:start w:val="1"/>
+      <w:numFmt w:val="bullet"/>
+      <w:lvlText w:val=""/>
+      <w:lvlJc w:val="left"/>
+      <w:pPr>
+        <w:tabs>
+          <w:tab w:val="num" w:pos="3600"/>
+        </w:tabs>
+        <w:ind w:left="3600" w:hanging="360"/>
+      </w:pPr>
+      <w:rPr>
+        <w:rFonts w:ascii="Wingdings" w:hAnsi="Wingdings" w:hint="default"/>
+        <w:sz w:val="20"/>
+      </w:rPr>
+    </w:lvl>
+    <w:lvl w:ilvl="5" w:tentative="1">
+      <w:start w:val="1"/>
+      <w:numFmt w:val="bullet"/>
+      <w:lvlText w:val=""/>
+      <w:lvlJc w:val="left"/>
+      <w:pPr>
+        <w:tabs>
+          <w:tab w:val="num" w:pos="4320"/>
+        </w:tabs>
+        <w:ind w:left="4320" w:hanging="360"/>
+      </w:pPr>
+      <w:rPr>
+        <w:rFonts w:ascii="Wingdings" w:hAnsi="Wingdings" w:hint="default"/>
+        <w:sz w:val="20"/>
+      </w:rPr>
+    </w:lvl>
+    <w:lvl w:ilvl="6" w:tentative="1">
+      <w:start w:val="1"/>
+      <w:numFmt w:val="bullet"/>
+      <w:lvlText w:val=""/>
+      <w:lvlJc w:val="left"/>
+      <w:pPr>
+        <w:tabs>
+          <w:tab w:val="num" w:pos="5040"/>
+        </w:tabs>
+        <w:ind w:left="5040" w:hanging="360"/>
+      </w:pPr>
+      <w:rPr>
+        <w:rFonts w:ascii="Wingdings" w:hAnsi="Wingdings" w:hint="default"/>
+        <w:sz w:val="20"/>
+      </w:rPr>
+    </w:lvl>
+    <w:lvl w:ilvl="7" w:tentative="1">
+      <w:start w:val="1"/>
+      <w:numFmt w:val="bullet"/>
+      <w:lvlText w:val=""/>
+      <w:lvlJc w:val="left"/>
+      <w:pPr>
+        <w:tabs>
+          <w:tab w:val="num" w:pos="5760"/>
+        </w:tabs>
+        <w:ind w:left="5760" w:hanging="360"/>
+      </w:pPr>
+      <w:rPr>
+        <w:rFonts w:ascii="Wingdings" w:hAnsi="Wingdings" w:hint="default"/>
+        <w:sz w:val="20"/>
+      </w:rPr>
+    </w:lvl>
+    <w:lvl w:ilvl="8" w:tentative="1">
+      <w:start w:val="1"/>
+      <w:numFmt w:val="bullet"/>
+      <w:lvlText w:val=""/>
+      <w:lvlJc w:val="left"/>
+      <w:pPr>
+        <w:tabs>
+          <w:tab w:val="num" w:pos="6480"/>
+        </w:tabs>
+        <w:ind w:left="6480" w:hanging="360"/>
+      </w:pPr>
+      <w:rPr>
+        <w:rFonts w:ascii="Wingdings" w:hAnsi="Wingdings" w:hint="default"/>
+        <w:sz w:val="20"/>
+      </w:rPr>
+    </w:lvl>
+  </w:abstractNum>
+  <w:abstractNum w:abstractNumId="25" w15:restartNumberingAfterBreak="0">
     <w:nsid w:val="7D8C2C6D"/>
     <w:multiLevelType w:val="multilevel"/>
     <w:tmpl w:val="04090023"/>
@@ -3668,13 +6355,16 @@
     <w:abstractNumId w:val="11"/>
   </w:num>
   <w:num w:numId="23" w16cid:durableId="451441398">
-    <w:abstractNumId w:val="24"/>
+    <w:abstractNumId w:val="25"/>
   </w:num>
   <w:num w:numId="24" w16cid:durableId="229733729">
     <w:abstractNumId w:val="18"/>
   </w:num>
   <w:num w:numId="25" w16cid:durableId="1643731257">
     <w:abstractNumId w:val="16"/>
+  </w:num>
+  <w:num w:numId="26" w16cid:durableId="528950066">
+    <w:abstractNumId w:val="24"/>
   </w:num>
 </w:numbering>
 </file>
@@ -5180,6 +7870,26 @@
       <w:lang w:val="en-IN" w:eastAsia="en-IN"/>
     </w:rPr>
   </w:style>
+  <w:style w:type="character" w:customStyle="1" w:styleId="tagnamecolor">
+    <w:name w:val="tagnamecolor"/>
+    <w:basedOn w:val="DefaultParagraphFont"/>
+    <w:rsid w:val="00050288"/>
+  </w:style>
+  <w:style w:type="character" w:customStyle="1" w:styleId="tagcolor">
+    <w:name w:val="tagcolor"/>
+    <w:basedOn w:val="DefaultParagraphFont"/>
+    <w:rsid w:val="00050288"/>
+  </w:style>
+  <w:style w:type="character" w:customStyle="1" w:styleId="attributecolor">
+    <w:name w:val="attributecolor"/>
+    <w:basedOn w:val="DefaultParagraphFont"/>
+    <w:rsid w:val="00050288"/>
+  </w:style>
+  <w:style w:type="character" w:customStyle="1" w:styleId="attributevaluecolor">
+    <w:name w:val="attributevaluecolor"/>
+    <w:basedOn w:val="DefaultParagraphFont"/>
+    <w:rsid w:val="00050288"/>
+  </w:style>
 </w:styles>
 </file>
 
@@ -5445,139 +8155,12 @@
 </file>
 
 <file path=customXml/item1.xml><?xml version="1.0" encoding="utf-8"?>
-<p:properties xmlns:p="http://schemas.microsoft.com/office/2006/metadata/properties" xmlns:xsi="http://www.w3.org/2001/XMLSchema-instance" xmlns:pc="http://schemas.microsoft.com/office/infopath/2007/PartnerControls">
-  <documentManagement>
-    <LocLastLocAttemptVersionTypeLookup xmlns="4873beb7-5857-4685-be1f-d57550cc96cc" xsi:nil="true"/>
-    <MarketSpecific xmlns="4873beb7-5857-4685-be1f-d57550cc96cc">false</MarketSpecific>
-    <ApprovalStatus xmlns="4873beb7-5857-4685-be1f-d57550cc96cc">InProgress</ApprovalStatus>
-    <LocComments xmlns="4873beb7-5857-4685-be1f-d57550cc96cc" xsi:nil="true"/>
-    <DirectSourceMarket xmlns="4873beb7-5857-4685-be1f-d57550cc96cc" xsi:nil="true"/>
-    <LocPublishedLinkedAssetsLookup xmlns="4873beb7-5857-4685-be1f-d57550cc96cc" xsi:nil="true"/>
-    <ThumbnailAssetId xmlns="4873beb7-5857-4685-be1f-d57550cc96cc" xsi:nil="true"/>
-    <PrimaryImageGen xmlns="4873beb7-5857-4685-be1f-d57550cc96cc">true</PrimaryImageGen>
-    <LegacyData xmlns="4873beb7-5857-4685-be1f-d57550cc96cc" xsi:nil="true"/>
-    <LocNewPublishedVersionLookup xmlns="4873beb7-5857-4685-be1f-d57550cc96cc" xsi:nil="true"/>
-    <NumericId xmlns="4873beb7-5857-4685-be1f-d57550cc96cc">102787001</NumericId>
-    <TPFriendlyName xmlns="4873beb7-5857-4685-be1f-d57550cc96cc" xsi:nil="true"/>
-    <LocOverallPublishStatusLookup xmlns="4873beb7-5857-4685-be1f-d57550cc96cc" xsi:nil="true"/>
-    <LocRecommendedHandoff xmlns="4873beb7-5857-4685-be1f-d57550cc96cc" xsi:nil="true"/>
-    <BlockPublish xmlns="4873beb7-5857-4685-be1f-d57550cc96cc">false</BlockPublish>
-    <BusinessGroup xmlns="4873beb7-5857-4685-be1f-d57550cc96cc" xsi:nil="true"/>
-    <OpenTemplate xmlns="4873beb7-5857-4685-be1f-d57550cc96cc">true</OpenTemplate>
-    <SourceTitle xmlns="4873beb7-5857-4685-be1f-d57550cc96cc" xsi:nil="true"/>
-    <LocOverallLocStatusLookup xmlns="4873beb7-5857-4685-be1f-d57550cc96cc" xsi:nil="true"/>
-    <APEditor xmlns="4873beb7-5857-4685-be1f-d57550cc96cc">
-      <UserInfo>
-        <DisplayName/>
-        <AccountId xsi:nil="true"/>
-        <AccountType/>
-      </UserInfo>
-    </APEditor>
-    <UALocComments xmlns="4873beb7-5857-4685-be1f-d57550cc96cc" xsi:nil="true"/>
-    <IntlLangReviewDate xmlns="4873beb7-5857-4685-be1f-d57550cc96cc" xsi:nil="true"/>
-    <PublishStatusLookup xmlns="4873beb7-5857-4685-be1f-d57550cc96cc">
-      <Value>1343188</Value>
-    </PublishStatusLookup>
-    <ParentAssetId xmlns="4873beb7-5857-4685-be1f-d57550cc96cc" xsi:nil="true"/>
-    <FeatureTagsTaxHTField0 xmlns="4873beb7-5857-4685-be1f-d57550cc96cc">
-      <Terms xmlns="http://schemas.microsoft.com/office/infopath/2007/PartnerControls"/>
-    </FeatureTagsTaxHTField0>
-    <MachineTranslated xmlns="4873beb7-5857-4685-be1f-d57550cc96cc">false</MachineTranslated>
-    <Providers xmlns="4873beb7-5857-4685-be1f-d57550cc96cc" xsi:nil="true"/>
-    <OriginalSourceMarket xmlns="4873beb7-5857-4685-be1f-d57550cc96cc" xsi:nil="true"/>
-    <APDescription xmlns="4873beb7-5857-4685-be1f-d57550cc96cc" xsi:nil="true"/>
-    <ContentItem xmlns="4873beb7-5857-4685-be1f-d57550cc96cc" xsi:nil="true"/>
-    <ClipArtFilename xmlns="4873beb7-5857-4685-be1f-d57550cc96cc" xsi:nil="true"/>
-    <TPInstallLocation xmlns="4873beb7-5857-4685-be1f-d57550cc96cc" xsi:nil="true"/>
-    <TimesCloned xmlns="4873beb7-5857-4685-be1f-d57550cc96cc" xsi:nil="true"/>
-    <PublishTargets xmlns="4873beb7-5857-4685-be1f-d57550cc96cc">OfficeOnlineVNext</PublishTargets>
-    <AcquiredFrom xmlns="4873beb7-5857-4685-be1f-d57550cc96cc">Internal MS</AcquiredFrom>
-    <AssetStart xmlns="4873beb7-5857-4685-be1f-d57550cc96cc">2011-11-23T17:29:00+00:00</AssetStart>
-    <FriendlyTitle xmlns="4873beb7-5857-4685-be1f-d57550cc96cc" xsi:nil="true"/>
-    <Provider xmlns="4873beb7-5857-4685-be1f-d57550cc96cc" xsi:nil="true"/>
-    <LastHandOff xmlns="4873beb7-5857-4685-be1f-d57550cc96cc" xsi:nil="true"/>
-    <TPClientViewer xmlns="4873beb7-5857-4685-be1f-d57550cc96cc" xsi:nil="true"/>
-    <TemplateStatus xmlns="4873beb7-5857-4685-be1f-d57550cc96cc">Complete</TemplateStatus>
-    <Downloads xmlns="4873beb7-5857-4685-be1f-d57550cc96cc">0</Downloads>
-    <OOCacheId xmlns="4873beb7-5857-4685-be1f-d57550cc96cc" xsi:nil="true"/>
-    <IsDeleted xmlns="4873beb7-5857-4685-be1f-d57550cc96cc">false</IsDeleted>
-    <LocPublishedDependentAssetsLookup xmlns="4873beb7-5857-4685-be1f-d57550cc96cc" xsi:nil="true"/>
-    <AssetExpire xmlns="4873beb7-5857-4685-be1f-d57550cc96cc">2029-05-12T07:00:00+00:00</AssetExpire>
-    <CSXSubmissionMarket xmlns="4873beb7-5857-4685-be1f-d57550cc96cc" xsi:nil="true"/>
-    <DSATActionTaken xmlns="4873beb7-5857-4685-be1f-d57550cc96cc" xsi:nil="true"/>
-    <SubmitterId xmlns="4873beb7-5857-4685-be1f-d57550cc96cc" xsi:nil="true"/>
-    <EditorialTags xmlns="4873beb7-5857-4685-be1f-d57550cc96cc" xsi:nil="true"/>
-    <TPExecutable xmlns="4873beb7-5857-4685-be1f-d57550cc96cc" xsi:nil="true"/>
-    <CSXSubmissionDate xmlns="4873beb7-5857-4685-be1f-d57550cc96cc" xsi:nil="true"/>
-    <CSXUpdate xmlns="4873beb7-5857-4685-be1f-d57550cc96cc">false</CSXUpdate>
-    <AssetType xmlns="4873beb7-5857-4685-be1f-d57550cc96cc">TP</AssetType>
-    <ApprovalLog xmlns="4873beb7-5857-4685-be1f-d57550cc96cc" xsi:nil="true"/>
-    <BugNumber xmlns="4873beb7-5857-4685-be1f-d57550cc96cc" xsi:nil="true"/>
-    <OriginAsset xmlns="4873beb7-5857-4685-be1f-d57550cc96cc" xsi:nil="true"/>
-    <TPComponent xmlns="4873beb7-5857-4685-be1f-d57550cc96cc" xsi:nil="true"/>
-    <Milestone xmlns="4873beb7-5857-4685-be1f-d57550cc96cc" xsi:nil="true"/>
-    <RecommendationsModifier xmlns="4873beb7-5857-4685-be1f-d57550cc96cc" xsi:nil="true"/>
-    <AssetId xmlns="4873beb7-5857-4685-be1f-d57550cc96cc">TP102787001</AssetId>
-    <PolicheckWords xmlns="4873beb7-5857-4685-be1f-d57550cc96cc" xsi:nil="true"/>
-    <TPLaunchHelpLink xmlns="4873beb7-5857-4685-be1f-d57550cc96cc" xsi:nil="true"/>
-    <IntlLocPriority xmlns="4873beb7-5857-4685-be1f-d57550cc96cc" xsi:nil="true"/>
-    <TPApplication xmlns="4873beb7-5857-4685-be1f-d57550cc96cc" xsi:nil="true"/>
-    <IntlLangReviewer xmlns="4873beb7-5857-4685-be1f-d57550cc96cc" xsi:nil="true"/>
-    <HandoffToMSDN xmlns="4873beb7-5857-4685-be1f-d57550cc96cc" xsi:nil="true"/>
-    <PlannedPubDate xmlns="4873beb7-5857-4685-be1f-d57550cc96cc" xsi:nil="true"/>
-    <CrawlForDependencies xmlns="4873beb7-5857-4685-be1f-d57550cc96cc">false</CrawlForDependencies>
-    <LocLastLocAttemptVersionLookup xmlns="4873beb7-5857-4685-be1f-d57550cc96cc">693888</LocLastLocAttemptVersionLookup>
-    <LocProcessedForHandoffsLookup xmlns="4873beb7-5857-4685-be1f-d57550cc96cc" xsi:nil="true"/>
-    <TrustLevel xmlns="4873beb7-5857-4685-be1f-d57550cc96cc">1 Microsoft Managed Content</TrustLevel>
-    <CampaignTagsTaxHTField0 xmlns="4873beb7-5857-4685-be1f-d57550cc96cc">
-      <Terms xmlns="http://schemas.microsoft.com/office/infopath/2007/PartnerControls"/>
-    </CampaignTagsTaxHTField0>
-    <TPNamespace xmlns="4873beb7-5857-4685-be1f-d57550cc96cc" xsi:nil="true"/>
-    <LocOverallPreviewStatusLookup xmlns="4873beb7-5857-4685-be1f-d57550cc96cc" xsi:nil="true"/>
-    <TaxCatchAll xmlns="4873beb7-5857-4685-be1f-d57550cc96cc"/>
-    <IsSearchable xmlns="4873beb7-5857-4685-be1f-d57550cc96cc">false</IsSearchable>
-    <TemplateTemplateType xmlns="4873beb7-5857-4685-be1f-d57550cc96cc">Word Document Template</TemplateTemplateType>
-    <Markets xmlns="4873beb7-5857-4685-be1f-d57550cc96cc"/>
-    <IntlLangReview xmlns="4873beb7-5857-4685-be1f-d57550cc96cc" xsi:nil="true"/>
-    <UAProjectedTotalWords xmlns="4873beb7-5857-4685-be1f-d57550cc96cc" xsi:nil="true"/>
-    <OutputCachingOn xmlns="4873beb7-5857-4685-be1f-d57550cc96cc">false</OutputCachingOn>
-    <AverageRating xmlns="4873beb7-5857-4685-be1f-d57550cc96cc" xsi:nil="true"/>
-    <LocMarketGroupTiers2 xmlns="4873beb7-5857-4685-be1f-d57550cc96cc" xsi:nil="true"/>
-    <APAuthor xmlns="4873beb7-5857-4685-be1f-d57550cc96cc">
-      <UserInfo>
-        <DisplayName>REDMOND\v-namall</DisplayName>
-        <AccountId>978</AccountId>
-        <AccountType/>
-      </UserInfo>
-    </APAuthor>
-    <TPCommandLine xmlns="4873beb7-5857-4685-be1f-d57550cc96cc" xsi:nil="true"/>
-    <LocManualTestRequired xmlns="4873beb7-5857-4685-be1f-d57550cc96cc">false</LocManualTestRequired>
-    <TPAppVersion xmlns="4873beb7-5857-4685-be1f-d57550cc96cc" xsi:nil="true"/>
-    <EditorialStatus xmlns="4873beb7-5857-4685-be1f-d57550cc96cc">Complete</EditorialStatus>
-    <LocProcessedForMarketsLookup xmlns="4873beb7-5857-4685-be1f-d57550cc96cc" xsi:nil="true"/>
-    <LastModifiedDateTime xmlns="4873beb7-5857-4685-be1f-d57550cc96cc" xsi:nil="true"/>
-    <TPLaunchHelpLinkType xmlns="4873beb7-5857-4685-be1f-d57550cc96cc">Template</TPLaunchHelpLinkType>
-    <ScenarioTagsTaxHTField0 xmlns="4873beb7-5857-4685-be1f-d57550cc96cc">
-      <Terms xmlns="http://schemas.microsoft.com/office/infopath/2007/PartnerControls"/>
-    </ScenarioTagsTaxHTField0>
-    <OriginalRelease xmlns="4873beb7-5857-4685-be1f-d57550cc96cc">14</OriginalRelease>
-    <LocalizationTagsTaxHTField0 xmlns="4873beb7-5857-4685-be1f-d57550cc96cc">
-      <Terms xmlns="http://schemas.microsoft.com/office/infopath/2007/PartnerControls"/>
-    </LocalizationTagsTaxHTField0>
-    <Manager xmlns="4873beb7-5857-4685-be1f-d57550cc96cc" xsi:nil="true"/>
-    <UALocRecommendation xmlns="4873beb7-5857-4685-be1f-d57550cc96cc">Localize</UALocRecommendation>
-    <LocOverallHandbackStatusLookup xmlns="4873beb7-5857-4685-be1f-d57550cc96cc" xsi:nil="true"/>
-    <ArtSampleDocs xmlns="4873beb7-5857-4685-be1f-d57550cc96cc" xsi:nil="true"/>
-    <UACurrentWords xmlns="4873beb7-5857-4685-be1f-d57550cc96cc" xsi:nil="true"/>
-    <ShowIn xmlns="4873beb7-5857-4685-be1f-d57550cc96cc">Show everywhere</ShowIn>
-    <CSXHash xmlns="4873beb7-5857-4685-be1f-d57550cc96cc" xsi:nil="true"/>
-    <VoteCount xmlns="4873beb7-5857-4685-be1f-d57550cc96cc" xsi:nil="true"/>
-    <InternalTagsTaxHTField0 xmlns="4873beb7-5857-4685-be1f-d57550cc96cc">
-      <Terms xmlns="http://schemas.microsoft.com/office/infopath/2007/PartnerControls"/>
-    </InternalTagsTaxHTField0>
-    <UANotes xmlns="4873beb7-5857-4685-be1f-d57550cc96cc" xsi:nil="true"/>
-  </documentManagement>
-</p:properties>
+<?mso-contentType ?>
+<FormTemplates xmlns="http://schemas.microsoft.com/sharepoint/v3/contenttype/forms">
+  <Display>DocumentLibraryForm</Display>
+  <Edit>AssetEditForm</Edit>
+  <New>DocumentLibraryForm</New>
+</FormTemplates>
 </file>
 
 <file path=customXml/item2.xml><?xml version="1.0" encoding="utf-8"?>
@@ -6621,20 +9204,145 @@
 </file>
 
 <file path=customXml/item3.xml><?xml version="1.0" encoding="utf-8"?>
-<?mso-contentType ?>
-<FormTemplates xmlns="http://schemas.microsoft.com/sharepoint/v3/contenttype/forms">
-  <Display>DocumentLibraryForm</Display>
-  <Edit>AssetEditForm</Edit>
-  <New>DocumentLibraryForm</New>
-</FormTemplates>
+<p:properties xmlns:p="http://schemas.microsoft.com/office/2006/metadata/properties" xmlns:xsi="http://www.w3.org/2001/XMLSchema-instance" xmlns:pc="http://schemas.microsoft.com/office/infopath/2007/PartnerControls">
+  <documentManagement>
+    <LocLastLocAttemptVersionTypeLookup xmlns="4873beb7-5857-4685-be1f-d57550cc96cc" xsi:nil="true"/>
+    <MarketSpecific xmlns="4873beb7-5857-4685-be1f-d57550cc96cc">false</MarketSpecific>
+    <ApprovalStatus xmlns="4873beb7-5857-4685-be1f-d57550cc96cc">InProgress</ApprovalStatus>
+    <LocComments xmlns="4873beb7-5857-4685-be1f-d57550cc96cc" xsi:nil="true"/>
+    <DirectSourceMarket xmlns="4873beb7-5857-4685-be1f-d57550cc96cc" xsi:nil="true"/>
+    <LocPublishedLinkedAssetsLookup xmlns="4873beb7-5857-4685-be1f-d57550cc96cc" xsi:nil="true"/>
+    <ThumbnailAssetId xmlns="4873beb7-5857-4685-be1f-d57550cc96cc" xsi:nil="true"/>
+    <PrimaryImageGen xmlns="4873beb7-5857-4685-be1f-d57550cc96cc">true</PrimaryImageGen>
+    <LegacyData xmlns="4873beb7-5857-4685-be1f-d57550cc96cc" xsi:nil="true"/>
+    <LocNewPublishedVersionLookup xmlns="4873beb7-5857-4685-be1f-d57550cc96cc" xsi:nil="true"/>
+    <NumericId xmlns="4873beb7-5857-4685-be1f-d57550cc96cc">102787001</NumericId>
+    <TPFriendlyName xmlns="4873beb7-5857-4685-be1f-d57550cc96cc" xsi:nil="true"/>
+    <LocOverallPublishStatusLookup xmlns="4873beb7-5857-4685-be1f-d57550cc96cc" xsi:nil="true"/>
+    <LocRecommendedHandoff xmlns="4873beb7-5857-4685-be1f-d57550cc96cc" xsi:nil="true"/>
+    <BlockPublish xmlns="4873beb7-5857-4685-be1f-d57550cc96cc">false</BlockPublish>
+    <BusinessGroup xmlns="4873beb7-5857-4685-be1f-d57550cc96cc" xsi:nil="true"/>
+    <OpenTemplate xmlns="4873beb7-5857-4685-be1f-d57550cc96cc">true</OpenTemplate>
+    <SourceTitle xmlns="4873beb7-5857-4685-be1f-d57550cc96cc" xsi:nil="true"/>
+    <LocOverallLocStatusLookup xmlns="4873beb7-5857-4685-be1f-d57550cc96cc" xsi:nil="true"/>
+    <APEditor xmlns="4873beb7-5857-4685-be1f-d57550cc96cc">
+      <UserInfo>
+        <DisplayName/>
+        <AccountId xsi:nil="true"/>
+        <AccountType/>
+      </UserInfo>
+    </APEditor>
+    <UALocComments xmlns="4873beb7-5857-4685-be1f-d57550cc96cc" xsi:nil="true"/>
+    <IntlLangReviewDate xmlns="4873beb7-5857-4685-be1f-d57550cc96cc" xsi:nil="true"/>
+    <PublishStatusLookup xmlns="4873beb7-5857-4685-be1f-d57550cc96cc">
+      <Value>1343188</Value>
+    </PublishStatusLookup>
+    <ParentAssetId xmlns="4873beb7-5857-4685-be1f-d57550cc96cc" xsi:nil="true"/>
+    <FeatureTagsTaxHTField0 xmlns="4873beb7-5857-4685-be1f-d57550cc96cc">
+      <Terms xmlns="http://schemas.microsoft.com/office/infopath/2007/PartnerControls"/>
+    </FeatureTagsTaxHTField0>
+    <MachineTranslated xmlns="4873beb7-5857-4685-be1f-d57550cc96cc">false</MachineTranslated>
+    <Providers xmlns="4873beb7-5857-4685-be1f-d57550cc96cc" xsi:nil="true"/>
+    <OriginalSourceMarket xmlns="4873beb7-5857-4685-be1f-d57550cc96cc" xsi:nil="true"/>
+    <APDescription xmlns="4873beb7-5857-4685-be1f-d57550cc96cc" xsi:nil="true"/>
+    <ContentItem xmlns="4873beb7-5857-4685-be1f-d57550cc96cc" xsi:nil="true"/>
+    <ClipArtFilename xmlns="4873beb7-5857-4685-be1f-d57550cc96cc" xsi:nil="true"/>
+    <TPInstallLocation xmlns="4873beb7-5857-4685-be1f-d57550cc96cc" xsi:nil="true"/>
+    <TimesCloned xmlns="4873beb7-5857-4685-be1f-d57550cc96cc" xsi:nil="true"/>
+    <PublishTargets xmlns="4873beb7-5857-4685-be1f-d57550cc96cc">OfficeOnlineVNext</PublishTargets>
+    <AcquiredFrom xmlns="4873beb7-5857-4685-be1f-d57550cc96cc">Internal MS</AcquiredFrom>
+    <AssetStart xmlns="4873beb7-5857-4685-be1f-d57550cc96cc">2011-11-23T17:29:00+00:00</AssetStart>
+    <FriendlyTitle xmlns="4873beb7-5857-4685-be1f-d57550cc96cc" xsi:nil="true"/>
+    <Provider xmlns="4873beb7-5857-4685-be1f-d57550cc96cc" xsi:nil="true"/>
+    <LastHandOff xmlns="4873beb7-5857-4685-be1f-d57550cc96cc" xsi:nil="true"/>
+    <TPClientViewer xmlns="4873beb7-5857-4685-be1f-d57550cc96cc" xsi:nil="true"/>
+    <TemplateStatus xmlns="4873beb7-5857-4685-be1f-d57550cc96cc">Complete</TemplateStatus>
+    <Downloads xmlns="4873beb7-5857-4685-be1f-d57550cc96cc">0</Downloads>
+    <OOCacheId xmlns="4873beb7-5857-4685-be1f-d57550cc96cc" xsi:nil="true"/>
+    <IsDeleted xmlns="4873beb7-5857-4685-be1f-d57550cc96cc">false</IsDeleted>
+    <LocPublishedDependentAssetsLookup xmlns="4873beb7-5857-4685-be1f-d57550cc96cc" xsi:nil="true"/>
+    <AssetExpire xmlns="4873beb7-5857-4685-be1f-d57550cc96cc">2029-05-12T07:00:00+00:00</AssetExpire>
+    <CSXSubmissionMarket xmlns="4873beb7-5857-4685-be1f-d57550cc96cc" xsi:nil="true"/>
+    <DSATActionTaken xmlns="4873beb7-5857-4685-be1f-d57550cc96cc" xsi:nil="true"/>
+    <SubmitterId xmlns="4873beb7-5857-4685-be1f-d57550cc96cc" xsi:nil="true"/>
+    <EditorialTags xmlns="4873beb7-5857-4685-be1f-d57550cc96cc" xsi:nil="true"/>
+    <TPExecutable xmlns="4873beb7-5857-4685-be1f-d57550cc96cc" xsi:nil="true"/>
+    <CSXSubmissionDate xmlns="4873beb7-5857-4685-be1f-d57550cc96cc" xsi:nil="true"/>
+    <CSXUpdate xmlns="4873beb7-5857-4685-be1f-d57550cc96cc">false</CSXUpdate>
+    <AssetType xmlns="4873beb7-5857-4685-be1f-d57550cc96cc">TP</AssetType>
+    <ApprovalLog xmlns="4873beb7-5857-4685-be1f-d57550cc96cc" xsi:nil="true"/>
+    <BugNumber xmlns="4873beb7-5857-4685-be1f-d57550cc96cc" xsi:nil="true"/>
+    <OriginAsset xmlns="4873beb7-5857-4685-be1f-d57550cc96cc" xsi:nil="true"/>
+    <TPComponent xmlns="4873beb7-5857-4685-be1f-d57550cc96cc" xsi:nil="true"/>
+    <Milestone xmlns="4873beb7-5857-4685-be1f-d57550cc96cc" xsi:nil="true"/>
+    <RecommendationsModifier xmlns="4873beb7-5857-4685-be1f-d57550cc96cc" xsi:nil="true"/>
+    <AssetId xmlns="4873beb7-5857-4685-be1f-d57550cc96cc">TP102787001</AssetId>
+    <PolicheckWords xmlns="4873beb7-5857-4685-be1f-d57550cc96cc" xsi:nil="true"/>
+    <TPLaunchHelpLink xmlns="4873beb7-5857-4685-be1f-d57550cc96cc" xsi:nil="true"/>
+    <IntlLocPriority xmlns="4873beb7-5857-4685-be1f-d57550cc96cc" xsi:nil="true"/>
+    <TPApplication xmlns="4873beb7-5857-4685-be1f-d57550cc96cc" xsi:nil="true"/>
+    <IntlLangReviewer xmlns="4873beb7-5857-4685-be1f-d57550cc96cc" xsi:nil="true"/>
+    <HandoffToMSDN xmlns="4873beb7-5857-4685-be1f-d57550cc96cc" xsi:nil="true"/>
+    <PlannedPubDate xmlns="4873beb7-5857-4685-be1f-d57550cc96cc" xsi:nil="true"/>
+    <CrawlForDependencies xmlns="4873beb7-5857-4685-be1f-d57550cc96cc">false</CrawlForDependencies>
+    <LocLastLocAttemptVersionLookup xmlns="4873beb7-5857-4685-be1f-d57550cc96cc">693888</LocLastLocAttemptVersionLookup>
+    <LocProcessedForHandoffsLookup xmlns="4873beb7-5857-4685-be1f-d57550cc96cc" xsi:nil="true"/>
+    <TrustLevel xmlns="4873beb7-5857-4685-be1f-d57550cc96cc">1 Microsoft Managed Content</TrustLevel>
+    <CampaignTagsTaxHTField0 xmlns="4873beb7-5857-4685-be1f-d57550cc96cc">
+      <Terms xmlns="http://schemas.microsoft.com/office/infopath/2007/PartnerControls"/>
+    </CampaignTagsTaxHTField0>
+    <TPNamespace xmlns="4873beb7-5857-4685-be1f-d57550cc96cc" xsi:nil="true"/>
+    <LocOverallPreviewStatusLookup xmlns="4873beb7-5857-4685-be1f-d57550cc96cc" xsi:nil="true"/>
+    <TaxCatchAll xmlns="4873beb7-5857-4685-be1f-d57550cc96cc"/>
+    <IsSearchable xmlns="4873beb7-5857-4685-be1f-d57550cc96cc">false</IsSearchable>
+    <TemplateTemplateType xmlns="4873beb7-5857-4685-be1f-d57550cc96cc">Word Document Template</TemplateTemplateType>
+    <Markets xmlns="4873beb7-5857-4685-be1f-d57550cc96cc"/>
+    <IntlLangReview xmlns="4873beb7-5857-4685-be1f-d57550cc96cc" xsi:nil="true"/>
+    <UAProjectedTotalWords xmlns="4873beb7-5857-4685-be1f-d57550cc96cc" xsi:nil="true"/>
+    <OutputCachingOn xmlns="4873beb7-5857-4685-be1f-d57550cc96cc">false</OutputCachingOn>
+    <AverageRating xmlns="4873beb7-5857-4685-be1f-d57550cc96cc" xsi:nil="true"/>
+    <LocMarketGroupTiers2 xmlns="4873beb7-5857-4685-be1f-d57550cc96cc" xsi:nil="true"/>
+    <APAuthor xmlns="4873beb7-5857-4685-be1f-d57550cc96cc">
+      <UserInfo>
+        <DisplayName>REDMOND\v-namall</DisplayName>
+        <AccountId>978</AccountId>
+        <AccountType/>
+      </UserInfo>
+    </APAuthor>
+    <TPCommandLine xmlns="4873beb7-5857-4685-be1f-d57550cc96cc" xsi:nil="true"/>
+    <LocManualTestRequired xmlns="4873beb7-5857-4685-be1f-d57550cc96cc">false</LocManualTestRequired>
+    <TPAppVersion xmlns="4873beb7-5857-4685-be1f-d57550cc96cc" xsi:nil="true"/>
+    <EditorialStatus xmlns="4873beb7-5857-4685-be1f-d57550cc96cc">Complete</EditorialStatus>
+    <LocProcessedForMarketsLookup xmlns="4873beb7-5857-4685-be1f-d57550cc96cc" xsi:nil="true"/>
+    <LastModifiedDateTime xmlns="4873beb7-5857-4685-be1f-d57550cc96cc" xsi:nil="true"/>
+    <TPLaunchHelpLinkType xmlns="4873beb7-5857-4685-be1f-d57550cc96cc">Template</TPLaunchHelpLinkType>
+    <ScenarioTagsTaxHTField0 xmlns="4873beb7-5857-4685-be1f-d57550cc96cc">
+      <Terms xmlns="http://schemas.microsoft.com/office/infopath/2007/PartnerControls"/>
+    </ScenarioTagsTaxHTField0>
+    <OriginalRelease xmlns="4873beb7-5857-4685-be1f-d57550cc96cc">14</OriginalRelease>
+    <LocalizationTagsTaxHTField0 xmlns="4873beb7-5857-4685-be1f-d57550cc96cc">
+      <Terms xmlns="http://schemas.microsoft.com/office/infopath/2007/PartnerControls"/>
+    </LocalizationTagsTaxHTField0>
+    <Manager xmlns="4873beb7-5857-4685-be1f-d57550cc96cc" xsi:nil="true"/>
+    <UALocRecommendation xmlns="4873beb7-5857-4685-be1f-d57550cc96cc">Localize</UALocRecommendation>
+    <LocOverallHandbackStatusLookup xmlns="4873beb7-5857-4685-be1f-d57550cc96cc" xsi:nil="true"/>
+    <ArtSampleDocs xmlns="4873beb7-5857-4685-be1f-d57550cc96cc" xsi:nil="true"/>
+    <UACurrentWords xmlns="4873beb7-5857-4685-be1f-d57550cc96cc" xsi:nil="true"/>
+    <ShowIn xmlns="4873beb7-5857-4685-be1f-d57550cc96cc">Show everywhere</ShowIn>
+    <CSXHash xmlns="4873beb7-5857-4685-be1f-d57550cc96cc" xsi:nil="true"/>
+    <VoteCount xmlns="4873beb7-5857-4685-be1f-d57550cc96cc" xsi:nil="true"/>
+    <InternalTagsTaxHTField0 xmlns="4873beb7-5857-4685-be1f-d57550cc96cc">
+      <Terms xmlns="http://schemas.microsoft.com/office/infopath/2007/PartnerControls"/>
+    </InternalTagsTaxHTField0>
+    <UANotes xmlns="4873beb7-5857-4685-be1f-d57550cc96cc" xsi:nil="true"/>
+  </documentManagement>
+</p:properties>
 </file>
 
 <file path=customXml/itemProps1.xml><?xml version="1.0" encoding="utf-8"?>
-<ds:datastoreItem xmlns:ds="http://schemas.openxmlformats.org/officeDocument/2006/customXml" ds:itemID="{7FBDB1CC-CEFB-4E46-8174-1F0AA0D30B24}">
+<ds:datastoreItem xmlns:ds="http://schemas.openxmlformats.org/officeDocument/2006/customXml" ds:itemID="{C01C3C56-10DB-49F7-B061-44D8728D078A}">
   <ds:schemaRefs>
-    <ds:schemaRef ds:uri="http://schemas.microsoft.com/office/2006/metadata/properties"/>
-    <ds:schemaRef ds:uri="http://schemas.microsoft.com/office/infopath/2007/PartnerControls"/>
-    <ds:schemaRef ds:uri="4873beb7-5857-4685-be1f-d57550cc96cc"/>
+    <ds:schemaRef ds:uri="http://schemas.microsoft.com/sharepoint/v3/contenttype/forms"/>
   </ds:schemaRefs>
 </ds:datastoreItem>
 </file>
@@ -6658,9 +9366,11 @@
 </file>
 
 <file path=customXml/itemProps3.xml><?xml version="1.0" encoding="utf-8"?>
-<ds:datastoreItem xmlns:ds="http://schemas.openxmlformats.org/officeDocument/2006/customXml" ds:itemID="{C01C3C56-10DB-49F7-B061-44D8728D078A}">
+<ds:datastoreItem xmlns:ds="http://schemas.openxmlformats.org/officeDocument/2006/customXml" ds:itemID="{7FBDB1CC-CEFB-4E46-8174-1F0AA0D30B24}">
   <ds:schemaRefs>
-    <ds:schemaRef ds:uri="http://schemas.microsoft.com/sharepoint/v3/contenttype/forms"/>
+    <ds:schemaRef ds:uri="http://schemas.microsoft.com/office/2006/metadata/properties"/>
+    <ds:schemaRef ds:uri="http://schemas.microsoft.com/office/infopath/2007/PartnerControls"/>
+    <ds:schemaRef ds:uri="4873beb7-5857-4685-be1f-d57550cc96cc"/>
   </ds:schemaRefs>
 </ds:datastoreItem>
 </file>
</xml_diff>